<commit_message>
chore: learn about concurrent collections
</commit_message>
<xml_diff>
--- a/programming-proficiency/concurrency-in-java-part2.docx
+++ b/programming-proficiency/concurrency-in-java-part2.docx
@@ -220,6 +220,62 @@
       </w:r>
       <w:r>
         <w:t>like ConcurrentHashmap.</w:t>
+      </w:r>
+    </w:p>
+    <w:p>
+      <w:pPr>
+        <w:rPr>
+          <w:b/>
+          <w:bCs/>
+        </w:rPr>
+      </w:pPr>
+      <w:r>
+        <w:rPr>
+          <w:b/>
+          <w:bCs/>
+          <w:highlight w:val="yellow"/>
+        </w:rPr>
+        <w:t>Every time</w:t>
+      </w:r>
+      <w:r>
+        <w:rPr>
+          <w:b/>
+          <w:bCs/>
+          <w:highlight w:val="yellow"/>
+        </w:rPr>
+        <w:t xml:space="preserve"> you want to use a thr</w:t>
+      </w:r>
+      <w:r>
+        <w:rPr>
+          <w:b/>
+          <w:bCs/>
+          <w:highlight w:val="yellow"/>
+        </w:rPr>
+        <w:t>e</w:t>
+      </w:r>
+      <w:r>
+        <w:rPr>
+          <w:b/>
+          <w:bCs/>
+          <w:highlight w:val="yellow"/>
+        </w:rPr>
+        <w:t>ad-safe, utility class you have to read the documentation and use the methods that are thread-safe because these classes can have some methods that don’t do their job in a thread-safe way.</w:t>
+      </w:r>
+    </w:p>
+    <w:p>
+      <w:pPr>
+        <w:rPr>
+          <w:b/>
+          <w:bCs/>
+        </w:rPr>
+      </w:pPr>
+      <w:r>
+        <w:rPr>
+          <w:b/>
+          <w:bCs/>
+          <w:highlight w:val="yellow"/>
+        </w:rPr>
+        <w:t>You must also check for how they acquire locks for example, do they block on read operations?</w:t>
       </w:r>
     </w:p>
     <w:p>
@@ -428,6 +484,7 @@
         </w:numPr>
       </w:pPr>
       <w:r>
+        <w:lastRenderedPageBreak/>
         <w:t xml:space="preserve">As you know the String class is thread-safe cause it’s immutable. The StringBuffer and StringBuilder are mutable classes for manipulating strings. </w:t>
       </w:r>
       <w:r>
@@ -462,7 +519,6 @@
         </w:numPr>
       </w:pPr>
       <w:r>
-        <w:lastRenderedPageBreak/>
         <w:t>So</w:t>
       </w:r>
       <w:r>
@@ -616,11 +672,259 @@
       </w:r>
     </w:p>
     <w:p>
+      <w:pPr>
+        <w:pStyle w:val="ListParagraph"/>
+        <w:numPr>
+          <w:ilvl w:val="0"/>
+          <w:numId w:val="47"/>
+        </w:numPr>
+        <w:ind w:left="-284"/>
+      </w:pPr>
       <w:r>
         <w:t>A simple way to make a class thread-safe is to make all the methods synchronized but this certainly won’t have a good performance</w:t>
       </w:r>
     </w:p>
-    <w:p/>
+    <w:p>
+      <w:pPr>
+        <w:pStyle w:val="ListParagraph"/>
+        <w:numPr>
+          <w:ilvl w:val="0"/>
+          <w:numId w:val="47"/>
+        </w:numPr>
+        <w:ind w:left="-284"/>
+      </w:pPr>
+      <w:r>
+        <w:t>For example</w:t>
+      </w:r>
+      <w:r>
+        <w:t>,</w:t>
+      </w:r>
+      <w:r>
+        <w:t xml:space="preserve"> you could only use one of the methods at a time as they all need to acquire the lock to this</w:t>
+      </w:r>
+    </w:p>
+    <w:p>
+      <w:pPr>
+        <w:pStyle w:val="ListParagraph"/>
+        <w:numPr>
+          <w:ilvl w:val="0"/>
+          <w:numId w:val="47"/>
+        </w:numPr>
+        <w:ind w:left="-284"/>
+      </w:pPr>
+      <w:r>
+        <w:t xml:space="preserve">The java.util.concurrency offers data-structures that are thread-safe, and </w:t>
+      </w:r>
+      <w:r>
+        <w:t>implement this thread-safety in an efficient way with decent performance</w:t>
+      </w:r>
+      <w:r>
+        <w:t xml:space="preserve"> in concurrent applications</w:t>
+      </w:r>
+      <w:r>
+        <w:t xml:space="preserve"> </w:t>
+      </w:r>
+    </w:p>
+    <w:p>
+      <w:pPr>
+        <w:pStyle w:val="ListParagraph"/>
+        <w:numPr>
+          <w:ilvl w:val="0"/>
+          <w:numId w:val="47"/>
+        </w:numPr>
+        <w:ind w:left="-284"/>
+      </w:pPr>
+      <w:r>
+        <w:t>for example</w:t>
+      </w:r>
+      <w:r>
+        <w:t>,</w:t>
+      </w:r>
+      <w:r>
+        <w:t xml:space="preserve"> they</w:t>
+      </w:r>
+      <w:r>
+        <w:t xml:space="preserve"> may</w:t>
+      </w:r>
+      <w:r>
+        <w:t xml:space="preserve"> acquire/release locks in a more efficient way</w:t>
+      </w:r>
+    </w:p>
+    <w:p>
+      <w:pPr>
+        <w:pStyle w:val="ListParagraph"/>
+        <w:ind w:left="-284"/>
+      </w:pPr>
+    </w:p>
+    <w:p>
+      <w:pPr>
+        <w:pStyle w:val="ListParagraph"/>
+        <w:ind w:left="-284"/>
+      </w:pPr>
+      <w:r>
+        <w:t>some of the examples are:</w:t>
+      </w:r>
+      <w:r>
+        <w:t xml:space="preserve"> </w:t>
+      </w:r>
+      <w:r>
+        <w:rPr>
+          <w:rStyle w:val="code-snippetChar"/>
+          <w:b/>
+          <w:bCs/>
+        </w:rPr>
+        <w:t>ArrayBlockingQueue, CopyOnWriteArrayList, ConcurrentHashMap</w:t>
+      </w:r>
+    </w:p>
+    <w:p>
+      <w:pPr>
+        <w:pStyle w:val="Heading2"/>
+      </w:pPr>
+      <w:r>
+        <w:t>BlockingQueue</w:t>
+      </w:r>
+    </w:p>
+    <w:p>
+      <w:r>
+        <w:t xml:space="preserve">There are multiple implementations of this interface like </w:t>
+      </w:r>
+      <w:r>
+        <w:rPr>
+          <w:rStyle w:val="code-snippetChar"/>
+          <w:i/>
+          <w:iCs/>
+        </w:rPr>
+        <w:t>ArrayBlockingQueue</w:t>
+      </w:r>
+      <w:r>
+        <w:t xml:space="preserve"> that uses an array as the underlying data structure and </w:t>
+      </w:r>
+      <w:r>
+        <w:rPr>
+          <w:rStyle w:val="code-snippetChar"/>
+        </w:rPr>
+        <w:t>LinkedBlockingQueue</w:t>
+      </w:r>
+      <w:r>
+        <w:t xml:space="preserve"> that uses linked lists.</w:t>
+      </w:r>
+    </w:p>
+    <w:p>
+      <w:r>
+        <w:t xml:space="preserve">They are basically queues that are thread-safe an provide some additional handy features that you will get when you use the </w:t>
+      </w:r>
+      <w:r>
+        <w:rPr>
+          <w:rStyle w:val="code-snippetChar"/>
+          <w:b/>
+          <w:bCs/>
+          <w:i/>
+          <w:iCs/>
+        </w:rPr>
+        <w:t>put()</w:t>
+      </w:r>
+      <w:r>
+        <w:t xml:space="preserve"> and </w:t>
+      </w:r>
+      <w:r>
+        <w:rPr>
+          <w:rStyle w:val="code-snippetChar"/>
+          <w:b/>
+          <w:bCs/>
+          <w:i/>
+          <w:iCs/>
+        </w:rPr>
+        <w:t>take()</w:t>
+      </w:r>
+      <w:r>
+        <w:t xml:space="preserve"> methods</w:t>
+      </w:r>
+      <w:r>
+        <w:t xml:space="preserve"> to insert and remove data:</w:t>
+      </w:r>
+    </w:p>
+    <w:p>
+      <w:r>
+        <w:t>If you try to read</w:t>
+      </w:r>
+      <w:r>
+        <w:t>/remove</w:t>
+      </w:r>
+      <w:r>
+        <w:t xml:space="preserve"> from an empty queue the thread waits until the queue has a value in it</w:t>
+      </w:r>
+    </w:p>
+    <w:p>
+      <w:r>
+        <w:lastRenderedPageBreak/>
+        <w:t>If you try to insert into a full queue, the thread waits until there is room.</w:t>
+      </w:r>
+    </w:p>
+    <w:p>
+      <w:r>
+        <w:t>So basically</w:t>
+      </w:r>
+      <w:r>
+        <w:t>,</w:t>
+      </w:r>
+      <w:r>
+        <w:t xml:space="preserve"> this will help you solve the Producer/Consumer Problem with ease.</w:t>
+      </w:r>
+    </w:p>
+    <w:p>
+      <w:pPr>
+        <w:pStyle w:val="Heading2"/>
+      </w:pPr>
+      <w:r>
+        <w:t>ConcurrentHashMap</w:t>
+      </w:r>
+    </w:p>
+    <w:p>
+      <w:r>
+        <w:t xml:space="preserve">In my quick investigation that </w:t>
+      </w:r>
+      <w:r>
+        <w:rPr>
+          <w:b/>
+          <w:bCs/>
+        </w:rPr>
+        <w:t>needs more attention and time</w:t>
+      </w:r>
+      <w:r>
+        <w:t>, I realized that concurrent hash maps don’t acquire locks on retrievals</w:t>
+      </w:r>
+      <w:r>
+        <w:t>(it needs more introspection)</w:t>
+      </w:r>
+      <w:r>
+        <w:t xml:space="preserve"> so  they’re a highly-concurrent implementation, on the other hand, </w:t>
+      </w:r>
+      <w:r>
+        <w:t xml:space="preserve">HashTables simply lock the entire table for reads and writes so you may want to use ConcurrentHashMaps where you </w:t>
+      </w:r>
+      <w:r>
+        <w:t>need a stricter synchronization</w:t>
+      </w:r>
+    </w:p>
+    <w:p>
+      <w:pPr>
+        <w:rPr>
+          <w:color w:val="FF0000"/>
+        </w:rPr>
+      </w:pPr>
+      <w:r>
+        <w:rPr>
+          <w:color w:val="FF0000"/>
+        </w:rPr>
+        <w:t>Watched till 00:21’:00”</w:t>
+      </w:r>
+      <w:r>
+        <w:rPr>
+          <w:color w:val="FF0000"/>
+        </w:rPr>
+        <w:t>…</w:t>
+      </w:r>
+    </w:p>
     <w:p>
       <w:pPr>
         <w:pStyle w:val="Heading1"/>
@@ -797,7 +1101,6 @@
         <w:pStyle w:val="Heading2"/>
       </w:pPr>
       <w:r>
-        <w:lastRenderedPageBreak/>
         <w:t>CountDownLatch</w:t>
       </w:r>
     </w:p>
@@ -1701,6 +2004,119 @@
     </w:lvl>
   </w:abstractNum>
   <w:abstractNum w:abstractNumId="15" w15:restartNumberingAfterBreak="0">
+    <w:nsid w:val="140A0ACA"/>
+    <w:multiLevelType w:val="hybridMultilevel"/>
+    <w:tmpl w:val="525C2BD4"/>
+    <w:lvl w:ilvl="0" w:tplc="04090001">
+      <w:start w:val="1"/>
+      <w:numFmt w:val="bullet"/>
+      <w:lvlText w:val=""/>
+      <w:lvlJc w:val="left"/>
+      <w:pPr>
+        <w:ind w:left="720" w:hanging="360"/>
+      </w:pPr>
+      <w:rPr>
+        <w:rFonts w:ascii="Symbol" w:hAnsi="Symbol" w:hint="default"/>
+      </w:rPr>
+    </w:lvl>
+    <w:lvl w:ilvl="1" w:tplc="04090003" w:tentative="1">
+      <w:start w:val="1"/>
+      <w:numFmt w:val="bullet"/>
+      <w:lvlText w:val="o"/>
+      <w:lvlJc w:val="left"/>
+      <w:pPr>
+        <w:ind w:left="1440" w:hanging="360"/>
+      </w:pPr>
+      <w:rPr>
+        <w:rFonts w:ascii="Courier New" w:hAnsi="Courier New" w:cs="Courier New" w:hint="default"/>
+      </w:rPr>
+    </w:lvl>
+    <w:lvl w:ilvl="2" w:tplc="04090005" w:tentative="1">
+      <w:start w:val="1"/>
+      <w:numFmt w:val="bullet"/>
+      <w:lvlText w:val=""/>
+      <w:lvlJc w:val="left"/>
+      <w:pPr>
+        <w:ind w:left="2160" w:hanging="360"/>
+      </w:pPr>
+      <w:rPr>
+        <w:rFonts w:ascii="Wingdings" w:hAnsi="Wingdings" w:hint="default"/>
+      </w:rPr>
+    </w:lvl>
+    <w:lvl w:ilvl="3" w:tplc="04090001" w:tentative="1">
+      <w:start w:val="1"/>
+      <w:numFmt w:val="bullet"/>
+      <w:lvlText w:val=""/>
+      <w:lvlJc w:val="left"/>
+      <w:pPr>
+        <w:ind w:left="2880" w:hanging="360"/>
+      </w:pPr>
+      <w:rPr>
+        <w:rFonts w:ascii="Symbol" w:hAnsi="Symbol" w:hint="default"/>
+      </w:rPr>
+    </w:lvl>
+    <w:lvl w:ilvl="4" w:tplc="04090003" w:tentative="1">
+      <w:start w:val="1"/>
+      <w:numFmt w:val="bullet"/>
+      <w:lvlText w:val="o"/>
+      <w:lvlJc w:val="left"/>
+      <w:pPr>
+        <w:ind w:left="3600" w:hanging="360"/>
+      </w:pPr>
+      <w:rPr>
+        <w:rFonts w:ascii="Courier New" w:hAnsi="Courier New" w:cs="Courier New" w:hint="default"/>
+      </w:rPr>
+    </w:lvl>
+    <w:lvl w:ilvl="5" w:tplc="04090005" w:tentative="1">
+      <w:start w:val="1"/>
+      <w:numFmt w:val="bullet"/>
+      <w:lvlText w:val=""/>
+      <w:lvlJc w:val="left"/>
+      <w:pPr>
+        <w:ind w:left="4320" w:hanging="360"/>
+      </w:pPr>
+      <w:rPr>
+        <w:rFonts w:ascii="Wingdings" w:hAnsi="Wingdings" w:hint="default"/>
+      </w:rPr>
+    </w:lvl>
+    <w:lvl w:ilvl="6" w:tplc="04090001" w:tentative="1">
+      <w:start w:val="1"/>
+      <w:numFmt w:val="bullet"/>
+      <w:lvlText w:val=""/>
+      <w:lvlJc w:val="left"/>
+      <w:pPr>
+        <w:ind w:left="5040" w:hanging="360"/>
+      </w:pPr>
+      <w:rPr>
+        <w:rFonts w:ascii="Symbol" w:hAnsi="Symbol" w:hint="default"/>
+      </w:rPr>
+    </w:lvl>
+    <w:lvl w:ilvl="7" w:tplc="04090003" w:tentative="1">
+      <w:start w:val="1"/>
+      <w:numFmt w:val="bullet"/>
+      <w:lvlText w:val="o"/>
+      <w:lvlJc w:val="left"/>
+      <w:pPr>
+        <w:ind w:left="5760" w:hanging="360"/>
+      </w:pPr>
+      <w:rPr>
+        <w:rFonts w:ascii="Courier New" w:hAnsi="Courier New" w:cs="Courier New" w:hint="default"/>
+      </w:rPr>
+    </w:lvl>
+    <w:lvl w:ilvl="8" w:tplc="04090005" w:tentative="1">
+      <w:start w:val="1"/>
+      <w:numFmt w:val="bullet"/>
+      <w:lvlText w:val=""/>
+      <w:lvlJc w:val="left"/>
+      <w:pPr>
+        <w:ind w:left="6480" w:hanging="360"/>
+      </w:pPr>
+      <w:rPr>
+        <w:rFonts w:ascii="Wingdings" w:hAnsi="Wingdings" w:hint="default"/>
+      </w:rPr>
+    </w:lvl>
+  </w:abstractNum>
+  <w:abstractNum w:abstractNumId="16" w15:restartNumberingAfterBreak="0">
     <w:nsid w:val="14577E0E"/>
     <w:multiLevelType w:val="hybridMultilevel"/>
     <w:tmpl w:val="5776A6A6"/>
@@ -1813,7 +2229,7 @@
       </w:rPr>
     </w:lvl>
   </w:abstractNum>
-  <w:abstractNum w:abstractNumId="16" w15:restartNumberingAfterBreak="0">
+  <w:abstractNum w:abstractNumId="17" w15:restartNumberingAfterBreak="0">
     <w:nsid w:val="150C1B2F"/>
     <w:multiLevelType w:val="multilevel"/>
     <w:tmpl w:val="0CDCBFC8"/>
@@ -1953,7 +2369,7 @@
       </w:rPr>
     </w:lvl>
   </w:abstractNum>
-  <w:abstractNum w:abstractNumId="17" w15:restartNumberingAfterBreak="0">
+  <w:abstractNum w:abstractNumId="18" w15:restartNumberingAfterBreak="0">
     <w:nsid w:val="15730258"/>
     <w:multiLevelType w:val="hybridMultilevel"/>
     <w:tmpl w:val="5336A1C6"/>
@@ -2066,7 +2482,7 @@
       </w:rPr>
     </w:lvl>
   </w:abstractNum>
-  <w:abstractNum w:abstractNumId="18" w15:restartNumberingAfterBreak="0">
+  <w:abstractNum w:abstractNumId="19" w15:restartNumberingAfterBreak="0">
     <w:nsid w:val="1A9E4CF6"/>
     <w:multiLevelType w:val="hybridMultilevel"/>
     <w:tmpl w:val="91C83C70"/>
@@ -2179,7 +2595,7 @@
       </w:rPr>
     </w:lvl>
   </w:abstractNum>
-  <w:abstractNum w:abstractNumId="19" w15:restartNumberingAfterBreak="0">
+  <w:abstractNum w:abstractNumId="20" w15:restartNumberingAfterBreak="0">
     <w:nsid w:val="1B845F54"/>
     <w:multiLevelType w:val="hybridMultilevel"/>
     <w:tmpl w:val="E68AEA86"/>
@@ -2292,7 +2708,7 @@
       </w:rPr>
     </w:lvl>
   </w:abstractNum>
-  <w:abstractNum w:abstractNumId="20" w15:restartNumberingAfterBreak="0">
+  <w:abstractNum w:abstractNumId="21" w15:restartNumberingAfterBreak="0">
     <w:nsid w:val="1C326AA9"/>
     <w:multiLevelType w:val="hybridMultilevel"/>
     <w:tmpl w:val="8A0EC798"/>
@@ -2405,7 +2821,7 @@
       </w:rPr>
     </w:lvl>
   </w:abstractNum>
-  <w:abstractNum w:abstractNumId="21" w15:restartNumberingAfterBreak="0">
+  <w:abstractNum w:abstractNumId="22" w15:restartNumberingAfterBreak="0">
     <w:nsid w:val="1E345713"/>
     <w:multiLevelType w:val="hybridMultilevel"/>
     <w:tmpl w:val="49B03E10"/>
@@ -2518,7 +2934,7 @@
       </w:rPr>
     </w:lvl>
   </w:abstractNum>
-  <w:abstractNum w:abstractNumId="22" w15:restartNumberingAfterBreak="0">
+  <w:abstractNum w:abstractNumId="23" w15:restartNumberingAfterBreak="0">
     <w:nsid w:val="21515E7B"/>
     <w:multiLevelType w:val="hybridMultilevel"/>
     <w:tmpl w:val="805E0038"/>
@@ -2632,7 +3048,7 @@
       </w:rPr>
     </w:lvl>
   </w:abstractNum>
-  <w:abstractNum w:abstractNumId="23" w15:restartNumberingAfterBreak="0">
+  <w:abstractNum w:abstractNumId="24" w15:restartNumberingAfterBreak="0">
     <w:nsid w:val="243D7E31"/>
     <w:multiLevelType w:val="hybridMultilevel"/>
     <w:tmpl w:val="06AE9E70"/>
@@ -2745,7 +3161,7 @@
       </w:rPr>
     </w:lvl>
   </w:abstractNum>
-  <w:abstractNum w:abstractNumId="24" w15:restartNumberingAfterBreak="0">
+  <w:abstractNum w:abstractNumId="25" w15:restartNumberingAfterBreak="0">
     <w:nsid w:val="268A3225"/>
     <w:multiLevelType w:val="hybridMultilevel"/>
     <w:tmpl w:val="F3409F28"/>
@@ -2858,7 +3274,7 @@
       </w:rPr>
     </w:lvl>
   </w:abstractNum>
-  <w:abstractNum w:abstractNumId="25" w15:restartNumberingAfterBreak="0">
+  <w:abstractNum w:abstractNumId="26" w15:restartNumberingAfterBreak="0">
     <w:nsid w:val="2CD47A1B"/>
     <w:multiLevelType w:val="multilevel"/>
     <w:tmpl w:val="AA866742"/>
@@ -2974,7 +3390,7 @@
       </w:rPr>
     </w:lvl>
   </w:abstractNum>
-  <w:abstractNum w:abstractNumId="26" w15:restartNumberingAfterBreak="0">
+  <w:abstractNum w:abstractNumId="27" w15:restartNumberingAfterBreak="0">
     <w:nsid w:val="2EE25439"/>
     <w:multiLevelType w:val="hybridMultilevel"/>
     <w:tmpl w:val="9698D42C"/>
@@ -3087,7 +3503,7 @@
       </w:rPr>
     </w:lvl>
   </w:abstractNum>
-  <w:abstractNum w:abstractNumId="27" w15:restartNumberingAfterBreak="0">
+  <w:abstractNum w:abstractNumId="28" w15:restartNumberingAfterBreak="0">
     <w:nsid w:val="35E148E7"/>
     <w:multiLevelType w:val="hybridMultilevel"/>
     <w:tmpl w:val="55A61F7A"/>
@@ -3200,7 +3616,7 @@
       </w:rPr>
     </w:lvl>
   </w:abstractNum>
-  <w:abstractNum w:abstractNumId="28" w15:restartNumberingAfterBreak="0">
+  <w:abstractNum w:abstractNumId="29" w15:restartNumberingAfterBreak="0">
     <w:nsid w:val="37711FA7"/>
     <w:multiLevelType w:val="hybridMultilevel"/>
     <w:tmpl w:val="22FEDA86"/>
@@ -3286,7 +3702,7 @@
       </w:pPr>
     </w:lvl>
   </w:abstractNum>
-  <w:abstractNum w:abstractNumId="29" w15:restartNumberingAfterBreak="0">
+  <w:abstractNum w:abstractNumId="30" w15:restartNumberingAfterBreak="0">
     <w:nsid w:val="3B4E58F9"/>
     <w:multiLevelType w:val="hybridMultilevel"/>
     <w:tmpl w:val="A8F8C774"/>
@@ -3399,7 +3815,7 @@
       </w:rPr>
     </w:lvl>
   </w:abstractNum>
-  <w:abstractNum w:abstractNumId="30" w15:restartNumberingAfterBreak="0">
+  <w:abstractNum w:abstractNumId="31" w15:restartNumberingAfterBreak="0">
     <w:nsid w:val="45934EC6"/>
     <w:multiLevelType w:val="hybridMultilevel"/>
     <w:tmpl w:val="855CA17C"/>
@@ -3512,7 +3928,7 @@
       </w:rPr>
     </w:lvl>
   </w:abstractNum>
-  <w:abstractNum w:abstractNumId="31" w15:restartNumberingAfterBreak="0">
+  <w:abstractNum w:abstractNumId="32" w15:restartNumberingAfterBreak="0">
     <w:nsid w:val="470B27A6"/>
     <w:multiLevelType w:val="hybridMultilevel"/>
     <w:tmpl w:val="4134FE34"/>
@@ -3625,7 +4041,7 @@
       </w:rPr>
     </w:lvl>
   </w:abstractNum>
-  <w:abstractNum w:abstractNumId="32" w15:restartNumberingAfterBreak="0">
+  <w:abstractNum w:abstractNumId="33" w15:restartNumberingAfterBreak="0">
     <w:nsid w:val="4A100835"/>
     <w:multiLevelType w:val="hybridMultilevel"/>
     <w:tmpl w:val="2D381DF6"/>
@@ -3738,7 +4154,7 @@
       </w:rPr>
     </w:lvl>
   </w:abstractNum>
-  <w:abstractNum w:abstractNumId="33" w15:restartNumberingAfterBreak="0">
+  <w:abstractNum w:abstractNumId="34" w15:restartNumberingAfterBreak="0">
     <w:nsid w:val="4BF25984"/>
     <w:multiLevelType w:val="hybridMultilevel"/>
     <w:tmpl w:val="06BA5E46"/>
@@ -3851,7 +4267,7 @@
       </w:rPr>
     </w:lvl>
   </w:abstractNum>
-  <w:abstractNum w:abstractNumId="34" w15:restartNumberingAfterBreak="0">
+  <w:abstractNum w:abstractNumId="35" w15:restartNumberingAfterBreak="0">
     <w:nsid w:val="4BF77687"/>
     <w:multiLevelType w:val="multilevel"/>
     <w:tmpl w:val="EFB0F564"/>
@@ -3991,7 +4407,7 @@
       </w:rPr>
     </w:lvl>
   </w:abstractNum>
-  <w:abstractNum w:abstractNumId="35" w15:restartNumberingAfterBreak="0">
+  <w:abstractNum w:abstractNumId="36" w15:restartNumberingAfterBreak="0">
     <w:nsid w:val="4E636FFB"/>
     <w:multiLevelType w:val="hybridMultilevel"/>
     <w:tmpl w:val="87F89784"/>
@@ -4104,7 +4520,7 @@
       </w:rPr>
     </w:lvl>
   </w:abstractNum>
-  <w:abstractNum w:abstractNumId="36" w15:restartNumberingAfterBreak="0">
+  <w:abstractNum w:abstractNumId="37" w15:restartNumberingAfterBreak="0">
     <w:nsid w:val="50D534E8"/>
     <w:multiLevelType w:val="hybridMultilevel"/>
     <w:tmpl w:val="60307286"/>
@@ -4217,7 +4633,7 @@
       </w:rPr>
     </w:lvl>
   </w:abstractNum>
-  <w:abstractNum w:abstractNumId="37" w15:restartNumberingAfterBreak="0">
+  <w:abstractNum w:abstractNumId="38" w15:restartNumberingAfterBreak="0">
     <w:nsid w:val="5A426B95"/>
     <w:multiLevelType w:val="hybridMultilevel"/>
     <w:tmpl w:val="0E52D80E"/>
@@ -4330,7 +4746,7 @@
       </w:rPr>
     </w:lvl>
   </w:abstractNum>
-  <w:abstractNum w:abstractNumId="38" w15:restartNumberingAfterBreak="0">
+  <w:abstractNum w:abstractNumId="39" w15:restartNumberingAfterBreak="0">
     <w:nsid w:val="5FDE079B"/>
     <w:multiLevelType w:val="multilevel"/>
     <w:tmpl w:val="057E04A6"/>
@@ -4470,7 +4886,7 @@
       </w:rPr>
     </w:lvl>
   </w:abstractNum>
-  <w:abstractNum w:abstractNumId="39" w15:restartNumberingAfterBreak="0">
+  <w:abstractNum w:abstractNumId="40" w15:restartNumberingAfterBreak="0">
     <w:nsid w:val="65745AF4"/>
     <w:multiLevelType w:val="multilevel"/>
     <w:tmpl w:val="2A464712"/>
@@ -4610,7 +5026,7 @@
       </w:rPr>
     </w:lvl>
   </w:abstractNum>
-  <w:abstractNum w:abstractNumId="40" w15:restartNumberingAfterBreak="0">
+  <w:abstractNum w:abstractNumId="41" w15:restartNumberingAfterBreak="0">
     <w:nsid w:val="6A8F2EF2"/>
     <w:multiLevelType w:val="hybridMultilevel"/>
     <w:tmpl w:val="9670F04A"/>
@@ -4723,7 +5139,7 @@
       </w:rPr>
     </w:lvl>
   </w:abstractNum>
-  <w:abstractNum w:abstractNumId="41" w15:restartNumberingAfterBreak="0">
+  <w:abstractNum w:abstractNumId="42" w15:restartNumberingAfterBreak="0">
     <w:nsid w:val="6EB974E4"/>
     <w:multiLevelType w:val="hybridMultilevel"/>
     <w:tmpl w:val="617C6F2C"/>
@@ -4836,7 +5252,7 @@
       </w:rPr>
     </w:lvl>
   </w:abstractNum>
-  <w:abstractNum w:abstractNumId="42" w15:restartNumberingAfterBreak="0">
+  <w:abstractNum w:abstractNumId="43" w15:restartNumberingAfterBreak="0">
     <w:nsid w:val="73554DEE"/>
     <w:multiLevelType w:val="hybridMultilevel"/>
     <w:tmpl w:val="E3B6833E"/>
@@ -4949,7 +5365,7 @@
       </w:rPr>
     </w:lvl>
   </w:abstractNum>
-  <w:abstractNum w:abstractNumId="43" w15:restartNumberingAfterBreak="0">
+  <w:abstractNum w:abstractNumId="44" w15:restartNumberingAfterBreak="0">
     <w:nsid w:val="73BC4502"/>
     <w:multiLevelType w:val="hybridMultilevel"/>
     <w:tmpl w:val="329E6890"/>
@@ -5062,7 +5478,7 @@
       </w:rPr>
     </w:lvl>
   </w:abstractNum>
-  <w:abstractNum w:abstractNumId="44" w15:restartNumberingAfterBreak="0">
+  <w:abstractNum w:abstractNumId="45" w15:restartNumberingAfterBreak="0">
     <w:nsid w:val="75547B04"/>
     <w:multiLevelType w:val="hybridMultilevel"/>
     <w:tmpl w:val="24F67174"/>
@@ -5175,7 +5591,7 @@
       </w:rPr>
     </w:lvl>
   </w:abstractNum>
-  <w:abstractNum w:abstractNumId="45" w15:restartNumberingAfterBreak="0">
+  <w:abstractNum w:abstractNumId="46" w15:restartNumberingAfterBreak="0">
     <w:nsid w:val="78CB4BDE"/>
     <w:multiLevelType w:val="hybridMultilevel"/>
     <w:tmpl w:val="A5401418"/>
@@ -5316,13 +5732,13 @@
     <w:abstractNumId w:val="0"/>
   </w:num>
   <w:num w:numId="10">
-    <w:abstractNumId w:val="25"/>
+    <w:abstractNumId w:val="26"/>
   </w:num>
   <w:num w:numId="11">
-    <w:abstractNumId w:val="31"/>
+    <w:abstractNumId w:val="32"/>
   </w:num>
   <w:num w:numId="12">
-    <w:abstractNumId w:val="28"/>
+    <w:abstractNumId w:val="29"/>
   </w:num>
   <w:num w:numId="13">
     <w:abstractNumId w:val="14"/>
@@ -5331,100 +5747,103 @@
     <w:abstractNumId w:val="11"/>
   </w:num>
   <w:num w:numId="15">
-    <w:abstractNumId w:val="32"/>
+    <w:abstractNumId w:val="33"/>
   </w:num>
   <w:num w:numId="16">
     <w:abstractNumId w:val="10"/>
   </w:num>
   <w:num w:numId="17">
-    <w:abstractNumId w:val="22"/>
+    <w:abstractNumId w:val="23"/>
   </w:num>
   <w:num w:numId="18">
-    <w:abstractNumId w:val="42"/>
+    <w:abstractNumId w:val="43"/>
   </w:num>
   <w:num w:numId="19">
-    <w:abstractNumId w:val="43"/>
+    <w:abstractNumId w:val="44"/>
   </w:num>
   <w:num w:numId="20">
-    <w:abstractNumId w:val="45"/>
+    <w:abstractNumId w:val="46"/>
   </w:num>
   <w:num w:numId="21">
     <w:abstractNumId w:val="12"/>
   </w:num>
   <w:num w:numId="22">
+    <w:abstractNumId w:val="20"/>
+  </w:num>
+  <w:num w:numId="23">
     <w:abstractNumId w:val="19"/>
   </w:num>
-  <w:num w:numId="23">
+  <w:num w:numId="24">
+    <w:abstractNumId w:val="37"/>
+  </w:num>
+  <w:num w:numId="25">
     <w:abstractNumId w:val="18"/>
   </w:num>
-  <w:num w:numId="24">
-    <w:abstractNumId w:val="36"/>
-  </w:num>
-  <w:num w:numId="25">
-    <w:abstractNumId w:val="17"/>
-  </w:num>
   <w:num w:numId="26">
-    <w:abstractNumId w:val="15"/>
+    <w:abstractNumId w:val="16"/>
   </w:num>
   <w:num w:numId="27">
-    <w:abstractNumId w:val="24"/>
+    <w:abstractNumId w:val="25"/>
   </w:num>
   <w:num w:numId="28">
-    <w:abstractNumId w:val="29"/>
+    <w:abstractNumId w:val="30"/>
   </w:num>
   <w:num w:numId="29">
-    <w:abstractNumId w:val="20"/>
+    <w:abstractNumId w:val="21"/>
   </w:num>
   <w:num w:numId="30">
-    <w:abstractNumId w:val="30"/>
+    <w:abstractNumId w:val="31"/>
   </w:num>
   <w:num w:numId="31">
-    <w:abstractNumId w:val="27"/>
+    <w:abstractNumId w:val="28"/>
   </w:num>
   <w:num w:numId="32">
-    <w:abstractNumId w:val="41"/>
+    <w:abstractNumId w:val="42"/>
   </w:num>
   <w:num w:numId="33">
-    <w:abstractNumId w:val="37"/>
+    <w:abstractNumId w:val="38"/>
   </w:num>
   <w:num w:numId="34">
-    <w:abstractNumId w:val="21"/>
+    <w:abstractNumId w:val="22"/>
   </w:num>
   <w:num w:numId="35">
-    <w:abstractNumId w:val="38"/>
+    <w:abstractNumId w:val="39"/>
   </w:num>
   <w:num w:numId="36">
-    <w:abstractNumId w:val="34"/>
+    <w:abstractNumId w:val="35"/>
   </w:num>
   <w:num w:numId="37">
-    <w:abstractNumId w:val="33"/>
+    <w:abstractNumId w:val="34"/>
   </w:num>
   <w:num w:numId="38">
     <w:abstractNumId w:val="9"/>
   </w:num>
   <w:num w:numId="39">
-    <w:abstractNumId w:val="40"/>
+    <w:abstractNumId w:val="41"/>
   </w:num>
   <w:num w:numId="40">
     <w:abstractNumId w:val="13"/>
   </w:num>
   <w:num w:numId="41">
-    <w:abstractNumId w:val="16"/>
+    <w:abstractNumId w:val="17"/>
   </w:num>
   <w:num w:numId="42">
-    <w:abstractNumId w:val="39"/>
+    <w:abstractNumId w:val="40"/>
   </w:num>
   <w:num w:numId="43">
-    <w:abstractNumId w:val="44"/>
+    <w:abstractNumId w:val="45"/>
   </w:num>
   <w:num w:numId="44">
-    <w:abstractNumId w:val="26"/>
+    <w:abstractNumId w:val="27"/>
   </w:num>
   <w:num w:numId="45">
-    <w:abstractNumId w:val="23"/>
+    <w:abstractNumId w:val="24"/>
   </w:num>
   <w:num w:numId="46">
-    <w:abstractNumId w:val="35"/>
+    <w:abstractNumId w:val="36"/>
+  </w:num>
+  <w:num w:numId="47">
+    <w:abstractNumId w:val="15"/>
   </w:num>
 </w:numbering>
 </file>

</xml_diff>

<commit_message>
chore: learn about Semaphores and CountDownLatches
</commit_message>
<xml_diff>
--- a/programming-proficiency/concurrency-in-java-part2.docx
+++ b/programming-proficiency/concurrency-in-java-part2.docx
@@ -105,10 +105,18 @@
         <w:t>usually</w:t>
       </w:r>
       <w:r>
-        <w:t xml:space="preserve"> have a better performance</w:t>
-      </w:r>
-      <w:r>
-        <w:t>, they don’t simply make everything s</w:t>
+        <w:t xml:space="preserve"> have a better </w:t>
+      </w:r>
+      <w:proofErr w:type="gramStart"/>
+      <w:r>
+        <w:t>performance</w:t>
+      </w:r>
+      <w:r>
+        <w:t>,</w:t>
+      </w:r>
+      <w:proofErr w:type="gramEnd"/>
+      <w:r>
+        <w:t xml:space="preserve"> they don’t simply make everything s</w:t>
       </w:r>
       <w:r>
         <w:t>y</w:t>
@@ -908,48 +916,39 @@
     </w:p>
     <w:p>
       <w:pPr>
-        <w:rPr>
-          <w:color w:val="FF0000"/>
-        </w:rPr>
-      </w:pPr>
-      <w:r>
-        <w:rPr>
-          <w:color w:val="FF0000"/>
-        </w:rPr>
-        <w:t>Watched till 00:21’:00”</w:t>
-      </w:r>
-      <w:r>
-        <w:rPr>
-          <w:color w:val="FF0000"/>
-        </w:rPr>
-        <w:t>…</w:t>
+        <w:pStyle w:val="Heading1"/>
+      </w:pPr>
+      <w:r>
+        <w:t>Synchronizers</w:t>
       </w:r>
     </w:p>
     <w:p>
-      <w:pPr>
-        <w:pStyle w:val="Heading1"/>
-      </w:pPr>
-      <w:r>
-        <w:t>Synchronizers</w:t>
+      <w:r>
+        <w:t xml:space="preserve">A synchronizer object is used to </w:t>
+      </w:r>
+      <w:r>
+        <w:t>control</w:t>
+      </w:r>
+      <w:r>
+        <w:t xml:space="preserve"> the execution of multiple threads</w:t>
+      </w:r>
+      <w:r>
+        <w:t>.</w:t>
       </w:r>
     </w:p>
     <w:p>
       <w:r>
-        <w:t xml:space="preserve">A synchronizer object is used to </w:t>
-      </w:r>
-      <w:r>
-        <w:t>control</w:t>
-      </w:r>
-      <w:r>
-        <w:t xml:space="preserve"> the execution of multiple threads</w:t>
-      </w:r>
-      <w:r>
-        <w:t>.</w:t>
-      </w:r>
-    </w:p>
-    <w:p>
-      <w:r>
-        <w:t>These objects have an inner state which is used to manage the involved threads to</w:t>
+        <w:t xml:space="preserve">These objects have </w:t>
+      </w:r>
+      <w:r>
+        <w:rPr>
+          <w:b/>
+          <w:bCs/>
+        </w:rPr>
+        <w:t>an inner state</w:t>
+      </w:r>
+      <w:r>
+        <w:t xml:space="preserve"> which is used to manage the involved threads to</w:t>
       </w:r>
       <w:r>
         <w:t xml:space="preserve"> let them</w:t>
@@ -983,7 +982,25 @@
         </w:numPr>
       </w:pPr>
       <w:r>
-        <w:t>It controls access to shared resources</w:t>
+        <w:t>It controls</w:t>
+      </w:r>
+      <w:r>
+        <w:t xml:space="preserve"> the number of threads that are</w:t>
+      </w:r>
+      <w:r>
+        <w:t xml:space="preserve"> access</w:t>
+      </w:r>
+      <w:r>
+        <w:t>ing</w:t>
+      </w:r>
+      <w:r>
+        <w:t xml:space="preserve"> </w:t>
+      </w:r>
+      <w:r>
+        <w:t>a</w:t>
+      </w:r>
+      <w:r>
+        <w:t xml:space="preserve"> shared resources</w:t>
       </w:r>
       <w:r>
         <w:t xml:space="preserve"> </w:t>
@@ -994,38 +1011,6 @@
           <w:bCs/>
         </w:rPr>
         <w:t>through using a counter</w:t>
-      </w:r>
-    </w:p>
-    <w:p>
-      <w:pPr>
-        <w:pStyle w:val="ListParagraph"/>
-        <w:numPr>
-          <w:ilvl w:val="0"/>
-          <w:numId w:val="44"/>
-        </w:numPr>
-        <w:rPr>
-          <w:highlight w:val="red"/>
-        </w:rPr>
-      </w:pPr>
-      <w:r>
-        <w:rPr>
-          <w:highlight w:val="red"/>
-        </w:rPr>
-        <w:t xml:space="preserve">You set an </w:t>
-      </w:r>
-      <w:r>
-        <w:rPr>
-          <w:b/>
-          <w:bCs/>
-          <w:highlight w:val="red"/>
-        </w:rPr>
-        <w:t>initial</w:t>
-      </w:r>
-      <w:r>
-        <w:rPr>
-          <w:highlight w:val="red"/>
-        </w:rPr>
-        <w:t xml:space="preserve"> limit to the number of permits to access the shared resource</w:t>
       </w:r>
     </w:p>
     <w:p>
@@ -1098,12 +1083,644 @@
     </w:p>
     <w:p>
       <w:pPr>
+        <w:pStyle w:val="ListParagraph"/>
+        <w:numPr>
+          <w:ilvl w:val="0"/>
+          <w:numId w:val="44"/>
+        </w:numPr>
+      </w:pPr>
+      <w:r>
+        <w:t>A binary Semaphore is a semaphore with only two states, either one permit is available or non. This kind of semaphore can act as a mutually exclusive lock</w:t>
+      </w:r>
+    </w:p>
+    <w:p>
+      <w:pPr>
+        <w:pStyle w:val="ListParagraph"/>
+        <w:numPr>
+          <w:ilvl w:val="0"/>
+          <w:numId w:val="44"/>
+        </w:numPr>
+      </w:pPr>
+      <w:r>
+        <w:t xml:space="preserve">You can set a fairness </w:t>
+      </w:r>
+      <w:r>
+        <w:t xml:space="preserve">Boolean on the semaphore objects and by setting that to true it kind of respects the order the threads </w:t>
+      </w:r>
+      <w:proofErr w:type="gramStart"/>
+      <w:r>
+        <w:t>has</w:t>
+      </w:r>
+      <w:proofErr w:type="gramEnd"/>
+      <w:r>
+        <w:t xml:space="preserve"> called the acquire method so the sooner  a thread calls the acquire method, the sooner it will granted a permit</w:t>
+      </w:r>
+      <w:r>
+        <w:rPr>
+          <w:b/>
+          <w:bCs/>
+          <w:color w:val="FF0000"/>
+        </w:rPr>
+        <w:t>( but this one needs more investigation</w:t>
+      </w:r>
+      <w:r>
+        <w:t>)</w:t>
+      </w:r>
+      <w:r>
+        <w:t>.</w:t>
+      </w:r>
+    </w:p>
+    <w:p>
+      <w:pPr>
+        <w:pStyle w:val="ListParagraph"/>
+        <w:numPr>
+          <w:ilvl w:val="0"/>
+          <w:numId w:val="44"/>
+        </w:numPr>
+      </w:pPr>
+      <w:r>
+        <w:t>The number you pass to the constructor is the initial num</w:t>
+      </w:r>
+      <w:r>
+        <w:t>ber of permits not the maximum number of permits</w:t>
+      </w:r>
+    </w:p>
+    <w:p>
+      <w:pPr>
+        <w:pStyle w:val="ListParagraph"/>
+        <w:numPr>
+          <w:ilvl w:val="0"/>
+          <w:numId w:val="44"/>
+        </w:numPr>
+      </w:pPr>
+      <w:r>
+        <w:t>You can for example set it to 0 so no one can acquire a permit until somebody has released a permit</w:t>
+      </w:r>
+    </w:p>
+    <w:p>
+      <w:pPr>
+        <w:pStyle w:val="ListParagraph"/>
+        <w:numPr>
+          <w:ilvl w:val="0"/>
+          <w:numId w:val="44"/>
+        </w:numPr>
+      </w:pPr>
+      <w:r>
+        <w:t>There is no need for a thread to first acquire</w:t>
+      </w:r>
+      <w:r>
+        <w:t xml:space="preserve"> a permit to be able to release a permit. The initial permits for example can be negative, so multiple releases must occur before any thread can acquire a permit</w:t>
+      </w:r>
+      <w:r>
+        <w:t>.</w:t>
+      </w:r>
+      <w:r>
+        <w:t xml:space="preserve"> The ruling on this is established by the application</w:t>
+      </w:r>
+    </w:p>
+    <w:p>
+      <w:pPr>
+        <w:pStyle w:val="NoSpacing"/>
+      </w:pPr>
+      <w:r>
+        <w:t>Let’s see an example of using a semaphore in solving the producer/consumer problem</w:t>
+      </w:r>
+      <w:r>
+        <w:t>:</w:t>
+      </w:r>
+    </w:p>
+    <w:p>
+      <w:pPr>
+        <w:pStyle w:val="NoSpacing"/>
+      </w:pPr>
+    </w:p>
+    <w:p>
+      <w:pPr>
+        <w:pStyle w:val="NoSpacing"/>
+      </w:pPr>
+      <w:r>
+        <w:lastRenderedPageBreak/>
+        <w:t xml:space="preserve">We are going to address two challenges in the P/C problem: first we need to make sure no two threads are simultaneously accessing the shared queue, and </w:t>
+      </w:r>
+      <w:proofErr w:type="gramStart"/>
+      <w:r>
+        <w:t>second</w:t>
+      </w:r>
+      <w:proofErr w:type="gramEnd"/>
+      <w:r>
+        <w:t xml:space="preserve"> we need to wait for the queue to have some value before we can remove from it</w:t>
+      </w:r>
+      <w:r>
+        <w:t>:</w:t>
+      </w:r>
+    </w:p>
+    <w:p>
+      <w:pPr>
+        <w:pStyle w:val="NoSpacing"/>
+      </w:pPr>
+    </w:p>
+    <w:p>
+      <w:pPr>
+        <w:pStyle w:val="NoSpacing"/>
+      </w:pPr>
+      <w:r>
+        <w:t>The first challenge can be solved with using the synchronized keyword.</w:t>
+      </w:r>
+    </w:p>
+    <w:p>
+      <w:pPr>
+        <w:pStyle w:val="NoSpacing"/>
+      </w:pPr>
+      <w:r>
+        <w:t>The second one means that there has to be at least one permit for a thread to be able to remove form the queue.</w:t>
+      </w:r>
+      <w:r>
+        <w:t xml:space="preserve"> This is solved by setting the initial number of permits to 0, and each remove operation has to acquire a permit. As the initial permit is set to 0, no one can remove form the least unless we release a permit on an add operation</w:t>
+      </w:r>
+      <w:r>
+        <w:t>:</w:t>
+      </w:r>
+    </w:p>
+    <w:p>
+      <w:pPr>
+        <w:pStyle w:val="NoSpacing"/>
+      </w:pPr>
+    </w:p>
+    <w:p>
+      <w:pPr>
+        <w:pStyle w:val="code-snippet"/>
+        <w:rPr>
+          <w:sz w:val="18"/>
+          <w:szCs w:val="25"/>
+        </w:rPr>
+      </w:pPr>
+      <w:r>
+        <w:rPr>
+          <w:sz w:val="18"/>
+          <w:szCs w:val="25"/>
+        </w:rPr>
+        <w:t>Semaphore sem = new Semaphore(0);</w:t>
+      </w:r>
+    </w:p>
+    <w:p>
+      <w:pPr>
+        <w:pStyle w:val="code-snippet"/>
+        <w:rPr>
+          <w:sz w:val="18"/>
+          <w:szCs w:val="25"/>
+        </w:rPr>
+      </w:pPr>
+      <w:r>
+        <w:rPr>
+          <w:sz w:val="18"/>
+          <w:szCs w:val="25"/>
+        </w:rPr>
+        <w:tab/>
+      </w:r>
+      <w:r>
+        <w:rPr>
+          <w:sz w:val="18"/>
+          <w:szCs w:val="25"/>
+        </w:rPr>
+        <w:tab/>
+      </w:r>
+      <w:r>
+        <w:rPr>
+          <w:sz w:val="18"/>
+          <w:szCs w:val="25"/>
+        </w:rPr>
+        <w:tab/>
+      </w:r>
+      <w:r>
+        <w:rPr>
+          <w:sz w:val="18"/>
+          <w:szCs w:val="25"/>
+        </w:rPr>
+        <w:tab/>
+      </w:r>
+      <w:r>
+        <w:rPr>
+          <w:sz w:val="18"/>
+          <w:szCs w:val="25"/>
+        </w:rPr>
+        <w:tab/>
+      </w:r>
+      <w:r>
+        <w:rPr>
+          <w:sz w:val="18"/>
+          <w:szCs w:val="25"/>
+        </w:rPr>
+        <w:t xml:space="preserve">     </w:t>
+      </w:r>
+      <w:r>
+        <w:rPr>
+          <w:sz w:val="18"/>
+          <w:szCs w:val="25"/>
+        </w:rPr>
+        <w:t>sem.acquire()</w:t>
+      </w:r>
+    </w:p>
+    <w:p>
+      <w:pPr>
+        <w:pStyle w:val="code-snippet"/>
+        <w:rPr>
+          <w:sz w:val="18"/>
+          <w:szCs w:val="25"/>
+        </w:rPr>
+      </w:pPr>
+      <w:r>
+        <w:rPr>
+          <w:sz w:val="18"/>
+          <w:szCs w:val="25"/>
+        </w:rPr>
+        <w:t xml:space="preserve">synchronized </w:t>
+      </w:r>
+      <w:r>
+        <w:rPr>
+          <w:sz w:val="18"/>
+          <w:szCs w:val="25"/>
+        </w:rPr>
+        <w:t>(list</w:t>
+      </w:r>
+      <w:r>
+        <w:rPr>
+          <w:sz w:val="18"/>
+          <w:szCs w:val="25"/>
+        </w:rPr>
+        <w:t xml:space="preserve">){       </w:t>
+      </w:r>
+      <w:r>
+        <w:rPr>
+          <w:sz w:val="18"/>
+          <w:szCs w:val="25"/>
+        </w:rPr>
+        <w:tab/>
+        <w:t xml:space="preserve">     </w:t>
+      </w:r>
+      <w:r>
+        <w:rPr>
+          <w:sz w:val="18"/>
+          <w:szCs w:val="25"/>
+        </w:rPr>
+        <w:t>synchronized (</w:t>
+      </w:r>
+      <w:r>
+        <w:rPr>
+          <w:sz w:val="18"/>
+          <w:szCs w:val="25"/>
+        </w:rPr>
+        <w:t>list</w:t>
+      </w:r>
+      <w:r>
+        <w:rPr>
+          <w:sz w:val="18"/>
+          <w:szCs w:val="25"/>
+        </w:rPr>
+        <w:t xml:space="preserve">){      </w:t>
+      </w:r>
+    </w:p>
+    <w:p>
+      <w:pPr>
+        <w:pStyle w:val="code-snippet"/>
+        <w:rPr>
+          <w:sz w:val="18"/>
+          <w:szCs w:val="25"/>
+        </w:rPr>
+      </w:pPr>
+      <w:r>
+        <w:rPr>
+          <w:sz w:val="18"/>
+          <w:szCs w:val="25"/>
+        </w:rPr>
+        <w:t>list.add(int);</w:t>
+      </w:r>
+      <w:r>
+        <w:rPr>
+          <w:sz w:val="18"/>
+          <w:szCs w:val="25"/>
+        </w:rPr>
+        <w:tab/>
+      </w:r>
+      <w:r>
+        <w:rPr>
+          <w:sz w:val="18"/>
+          <w:szCs w:val="25"/>
+        </w:rPr>
+        <w:tab/>
+      </w:r>
+      <w:r>
+        <w:rPr>
+          <w:sz w:val="18"/>
+          <w:szCs w:val="25"/>
+        </w:rPr>
+        <w:tab/>
+      </w:r>
+      <w:r>
+        <w:rPr>
+          <w:sz w:val="18"/>
+          <w:szCs w:val="25"/>
+        </w:rPr>
+        <w:tab/>
+      </w:r>
+      <w:r>
+        <w:rPr>
+          <w:sz w:val="18"/>
+          <w:szCs w:val="25"/>
+        </w:rPr>
+        <w:t>list.remove()</w:t>
+      </w:r>
+    </w:p>
+    <w:p>
+      <w:pPr>
+        <w:pStyle w:val="code-snippet"/>
+        <w:rPr>
+          <w:sz w:val="18"/>
+          <w:szCs w:val="25"/>
+        </w:rPr>
+      </w:pPr>
+      <w:r>
+        <w:rPr>
+          <w:sz w:val="18"/>
+          <w:szCs w:val="25"/>
+        </w:rPr>
+        <w:t>}</w:t>
+      </w:r>
+      <w:r>
+        <w:rPr>
+          <w:sz w:val="18"/>
+          <w:szCs w:val="25"/>
+        </w:rPr>
+        <w:tab/>
+      </w:r>
+      <w:r>
+        <w:rPr>
+          <w:sz w:val="18"/>
+          <w:szCs w:val="25"/>
+        </w:rPr>
+        <w:tab/>
+      </w:r>
+      <w:r>
+        <w:rPr>
+          <w:sz w:val="18"/>
+          <w:szCs w:val="25"/>
+        </w:rPr>
+        <w:tab/>
+      </w:r>
+      <w:r>
+        <w:rPr>
+          <w:sz w:val="18"/>
+          <w:szCs w:val="25"/>
+        </w:rPr>
+        <w:tab/>
+      </w:r>
+      <w:r>
+        <w:rPr>
+          <w:sz w:val="18"/>
+          <w:szCs w:val="25"/>
+        </w:rPr>
+        <w:tab/>
+      </w:r>
+      <w:r>
+        <w:rPr>
+          <w:sz w:val="18"/>
+          <w:szCs w:val="25"/>
+        </w:rPr>
+        <w:tab/>
+        <w:t>}</w:t>
+      </w:r>
+      <w:r>
+        <w:rPr>
+          <w:sz w:val="18"/>
+          <w:szCs w:val="25"/>
+        </w:rPr>
+        <w:tab/>
+      </w:r>
+    </w:p>
+    <w:p>
+      <w:pPr>
+        <w:pStyle w:val="code-snippet"/>
+        <w:rPr>
+          <w:sz w:val="18"/>
+          <w:szCs w:val="25"/>
+        </w:rPr>
+      </w:pPr>
+      <w:r>
+        <w:rPr>
+          <w:sz w:val="18"/>
+          <w:szCs w:val="25"/>
+        </w:rPr>
+        <w:t>sem.release();</w:t>
+      </w:r>
+    </w:p>
+    <w:p>
+      <w:r>
+        <w:t>Question: why are the acquire() and release() methods outside the synchronized blocks?</w:t>
+      </w:r>
+    </w:p>
+    <w:p>
+      <w:r>
+        <w:t>Because if they were inside it, nobody else could add something to the list while another one is waiting for it to have value.</w:t>
+      </w:r>
+    </w:p>
+    <w:p>
+      <w:pPr>
         <w:pStyle w:val="Heading2"/>
       </w:pPr>
       <w:r>
         <w:t>CountDownLatch</w:t>
       </w:r>
     </w:p>
+    <w:p>
+      <w:r>
+        <w:t xml:space="preserve">A synchronization aid that allows one or more threads to wait until </w:t>
+      </w:r>
+      <w:r>
+        <w:rPr>
+          <w:b/>
+          <w:bCs/>
+        </w:rPr>
+        <w:t>a set of operations</w:t>
+      </w:r>
+      <w:r>
+        <w:t xml:space="preserve"> being performed in </w:t>
+      </w:r>
+      <w:r>
+        <w:rPr>
+          <w:b/>
+          <w:bCs/>
+        </w:rPr>
+        <w:t xml:space="preserve">other </w:t>
+      </w:r>
+      <w:r>
+        <w:t>threads completes.</w:t>
+      </w:r>
+    </w:p>
+    <w:p>
+      <w:r>
+        <w:t xml:space="preserve">A CountDownLatch is initialized with a given count. The </w:t>
+      </w:r>
+      <w:r>
+        <w:rPr>
+          <w:rStyle w:val="code-snippetChar"/>
+          <w:b/>
+          <w:bCs/>
+          <w:i/>
+          <w:iCs/>
+        </w:rPr>
+        <w:t>await</w:t>
+      </w:r>
+      <w:r>
+        <w:rPr>
+          <w:rStyle w:val="code-snippetChar"/>
+          <w:b/>
+          <w:bCs/>
+          <w:i/>
+          <w:iCs/>
+        </w:rPr>
+        <w:t>()</w:t>
+      </w:r>
+      <w:r>
+        <w:t xml:space="preserve"> methods block until the current count reaches zero due to invocations of the </w:t>
+      </w:r>
+      <w:r>
+        <w:rPr>
+          <w:rStyle w:val="code-snippetChar"/>
+          <w:b/>
+          <w:bCs/>
+          <w:i/>
+          <w:iCs/>
+        </w:rPr>
+        <w:t>countdown()</w:t>
+      </w:r>
+      <w:r>
+        <w:t xml:space="preserve"> method, after which </w:t>
+      </w:r>
+      <w:r>
+        <w:rPr>
+          <w:b/>
+          <w:bCs/>
+          <w:highlight w:val="yellow"/>
+        </w:rPr>
+        <w:t>all</w:t>
+      </w:r>
+      <w:r>
+        <w:rPr>
+          <w:b/>
+          <w:bCs/>
+        </w:rPr>
+        <w:t xml:space="preserve"> </w:t>
+      </w:r>
+      <w:r>
+        <w:t xml:space="preserve">waiting threads are released and </w:t>
+      </w:r>
+      <w:r>
+        <w:rPr>
+          <w:b/>
+          <w:bCs/>
+        </w:rPr>
+        <w:t>any subsequent invocations of await return immediately</w:t>
+      </w:r>
+      <w:r>
+        <w:t>.</w:t>
+      </w:r>
+    </w:p>
+    <w:p>
+      <w:r>
+        <w:rPr>
+          <w:b/>
+          <w:bCs/>
+        </w:rPr>
+        <w:t>This is a one-shot phenomenon</w:t>
+      </w:r>
+      <w:r>
+        <w:t xml:space="preserve"> -- </w:t>
+      </w:r>
+      <w:r>
+        <w:rPr>
+          <w:b/>
+          <w:bCs/>
+          <w:highlight w:val="yellow"/>
+        </w:rPr>
+        <w:t>the count cannot be reset</w:t>
+      </w:r>
+      <w:r>
+        <w:t>. If you need a version that resets the count, consider using</w:t>
+      </w:r>
+      <w:r>
+        <w:t xml:space="preserve"> a CyclicBarrier</w:t>
+      </w:r>
+    </w:p>
+    <w:p>
+      <w:r>
+        <w:t>A CountDownLatch initialized with a count of 1 will simply act as an on/off latch</w:t>
+      </w:r>
+      <w:r>
+        <w:t xml:space="preserve"> or a gate where all the threads</w:t>
+      </w:r>
+      <w:r>
+        <w:t xml:space="preserve"> calling await have </w:t>
+      </w:r>
+      <w:r>
+        <w:t>t</w:t>
+      </w:r>
+      <w:r>
+        <w:t>o</w:t>
+      </w:r>
+      <w:r>
+        <w:t xml:space="preserve"> wait until </w:t>
+      </w:r>
+      <w:r>
+        <w:t>one thread calls the countdown method.</w:t>
+      </w:r>
+    </w:p>
+    <w:p>
+      <w:r>
+        <w:t xml:space="preserve">The example below shows a thread that has to wait until two other threads call </w:t>
+      </w:r>
+      <w:r>
+        <w:rPr>
+          <w:rStyle w:val="code-snippetChar"/>
+        </w:rPr>
+        <w:t>latch.countDown()</w:t>
+      </w:r>
+    </w:p>
+    <w:p>
+      <w:pPr>
+        <w:pStyle w:val="code-snippet"/>
+      </w:pPr>
+      <w:r>
+        <w:t>CountDwonLach latch = new CountDownLatch(2)</w:t>
+      </w:r>
+      <w:r>
+        <w:t>;</w:t>
+      </w:r>
+    </w:p>
+    <w:p>
+      <w:pPr>
+        <w:pStyle w:val="code-snippet"/>
+      </w:pPr>
+      <w:r>
+        <w:t>Thread1:</w:t>
+      </w:r>
+    </w:p>
+    <w:p>
+      <w:pPr>
+        <w:pStyle w:val="code-snippet"/>
+      </w:pPr>
+      <w:r>
+        <w:t>Latch.await()</w:t>
+      </w:r>
+    </w:p>
+    <w:p>
+      <w:pPr>
+        <w:pStyle w:val="code-snippet"/>
+      </w:pPr>
+      <w:r>
+        <w:t>Do sth…</w:t>
+      </w:r>
+    </w:p>
+    <w:p/>
+    <w:p/>
     <w:p>
       <w:pPr>
         <w:pStyle w:val="Heading2"/>

</xml_diff>

<commit_message>
chore: learn about Exchangers and CyclicBarriers
</commit_message>
<xml_diff>
--- a/programming-proficiency/concurrency-in-java-part2.docx
+++ b/programming-proficiency/concurrency-in-java-part2.docx
@@ -105,18 +105,10 @@
         <w:t>usually</w:t>
       </w:r>
       <w:r>
-        <w:t xml:space="preserve"> have a better </w:t>
-      </w:r>
-      <w:proofErr w:type="gramStart"/>
-      <w:r>
-        <w:t>performance</w:t>
-      </w:r>
-      <w:r>
-        <w:t>,</w:t>
-      </w:r>
-      <w:proofErr w:type="gramEnd"/>
-      <w:r>
-        <w:t xml:space="preserve"> they don’t simply make everything s</w:t>
+        <w:t xml:space="preserve"> have a better performance</w:t>
+      </w:r>
+      <w:r>
+        <w:t>, they don’t simply make everything s</w:t>
       </w:r>
       <w:r>
         <w:t>y</w:t>
@@ -958,6 +950,21 @@
       </w:r>
     </w:p>
     <w:p>
+      <w:pPr>
+        <w:pStyle w:val="ListParagraph"/>
+        <w:numPr>
+          <w:ilvl w:val="0"/>
+          <w:numId w:val="50"/>
+        </w:numPr>
+      </w:pPr>
+      <w:r>
+        <w:rPr>
+          <w:color w:val="FF0000"/>
+        </w:rPr>
+        <w:t>Note that there are some nuances to each one of these classes and you should read the API document to use them correctly</w:t>
+      </w:r>
+    </w:p>
+    <w:p>
       <w:r>
         <w:t>There are some utility classes to facilitate this process</w:t>
       </w:r>
@@ -1092,6 +1099,27 @@
       <w:r>
         <w:t>A binary Semaphore is a semaphore with only two states, either one permit is available or non. This kind of semaphore can act as a mutually exclusive lock</w:t>
       </w:r>
+      <w:r>
+        <w:t>.</w:t>
+      </w:r>
+    </w:p>
+    <w:p>
+      <w:pPr>
+        <w:pStyle w:val="ListParagraph"/>
+      </w:pPr>
+    </w:p>
+    <w:p>
+      <w:pPr>
+        <w:pStyle w:val="ListParagraph"/>
+      </w:pPr>
+      <w:r>
+        <w:t>In this case you set the initial permits to 1, at the beginning of each thread you acquire a permit and in the end you release it, this way no two threads can acquire a permit at the same time and there will be a MUTEX.</w:t>
+      </w:r>
+    </w:p>
+    <w:p>
+      <w:pPr>
+        <w:pStyle w:val="ListParagraph"/>
+      </w:pPr>
     </w:p>
     <w:p>
       <w:pPr>
@@ -1105,15 +1133,7 @@
         <w:t xml:space="preserve">You can set a fairness </w:t>
       </w:r>
       <w:r>
-        <w:t xml:space="preserve">Boolean on the semaphore objects and by setting that to true it kind of respects the order the threads </w:t>
-      </w:r>
-      <w:proofErr w:type="gramStart"/>
-      <w:r>
-        <w:t>has</w:t>
-      </w:r>
-      <w:proofErr w:type="gramEnd"/>
-      <w:r>
-        <w:t xml:space="preserve"> called the acquire method so the sooner  a thread calls the acquire method, the sooner it will granted a permit</w:t>
+        <w:t>Boolean on the semaphore objects and by setting that to true it kind of respects the order the threads has called the acquire method so the sooner  a thread calls the acquire method, the sooner it will granted a permit</w:t>
       </w:r>
       <w:r>
         <w:rPr>
@@ -1166,6 +1186,7 @@
         </w:numPr>
       </w:pPr>
       <w:r>
+        <w:lastRenderedPageBreak/>
         <w:t>There is no need for a thread to first acquire</w:t>
       </w:r>
       <w:r>
@@ -1175,7 +1196,25 @@
         <w:t>.</w:t>
       </w:r>
       <w:r>
-        <w:t xml:space="preserve"> The ruling on this is established by the application</w:t>
+        <w:t xml:space="preserve"> The </w:t>
+      </w:r>
+      <w:r>
+        <w:t>contract on which methods ac</w:t>
+      </w:r>
+      <w:r>
+        <w:t>q</w:t>
+      </w:r>
+      <w:r>
+        <w:t xml:space="preserve">uire </w:t>
+      </w:r>
+      <w:r>
+        <w:t>permit</w:t>
+      </w:r>
+      <w:r>
+        <w:t>s and which methods release permits are established by the application</w:t>
+      </w:r>
+      <w:r>
+        <w:t>.</w:t>
       </w:r>
     </w:p>
     <w:p>
@@ -1199,16 +1238,7 @@
         <w:pStyle w:val="NoSpacing"/>
       </w:pPr>
       <w:r>
-        <w:lastRenderedPageBreak/>
-        <w:t xml:space="preserve">We are going to address two challenges in the P/C problem: first we need to make sure no two threads are simultaneously accessing the shared queue, and </w:t>
-      </w:r>
-      <w:proofErr w:type="gramStart"/>
-      <w:r>
-        <w:t>second</w:t>
-      </w:r>
-      <w:proofErr w:type="gramEnd"/>
-      <w:r>
-        <w:t xml:space="preserve"> we need to wait for the queue to have some value before we can remove from it</w:t>
+        <w:t>We are going to address two challenges in the P/C problem: first we need to make sure no two threads are simultaneously accessing the shared queue, and second we need to wait for the queue to have some value before we can remove from it</w:t>
       </w:r>
       <w:r>
         <w:t>:</w:t>
@@ -1700,6 +1730,7 @@
         <w:pStyle w:val="code-snippet"/>
       </w:pPr>
       <w:r>
+        <w:lastRenderedPageBreak/>
         <w:t>Thread1:</w:t>
       </w:r>
     </w:p>
@@ -1730,19 +1761,555 @@
       </w:r>
     </w:p>
     <w:p>
-      <w:pPr>
-        <w:pStyle w:val="Heading2"/>
-      </w:pPr>
-      <w:r>
-        <w:t>CyclicBarrier</w:t>
+      <w:r>
+        <w:t xml:space="preserve">A synchronization point at which threads can </w:t>
+      </w:r>
+      <w:r>
+        <w:rPr>
+          <w:b/>
+          <w:bCs/>
+        </w:rPr>
+        <w:t>pair</w:t>
+      </w:r>
+      <w:r>
+        <w:t xml:space="preserve"> and </w:t>
+      </w:r>
+      <w:r>
+        <w:rPr>
+          <w:b/>
+          <w:bCs/>
+        </w:rPr>
+        <w:t>swap elements</w:t>
+      </w:r>
+      <w:r>
+        <w:t xml:space="preserve"> </w:t>
+      </w:r>
+      <w:r>
+        <w:rPr>
+          <w:b/>
+          <w:bCs/>
+        </w:rPr>
+        <w:t>within pairs</w:t>
+      </w:r>
+      <w:r>
+        <w:t xml:space="preserve">. Each thread presents some object </w:t>
+      </w:r>
+      <w:r>
+        <w:rPr>
+          <w:b/>
+          <w:bCs/>
+        </w:rPr>
+        <w:t>on entry to the exchange method</w:t>
+      </w:r>
+      <w:r>
+        <w:t>, matches with a partner thread, and receives its partner's object on return</w:t>
+      </w:r>
+      <w:r>
+        <w:t>.</w:t>
       </w:r>
     </w:p>
     <w:p>
       <w:pPr>
+        <w:pStyle w:val="ListParagraph"/>
+        <w:numPr>
+          <w:ilvl w:val="0"/>
+          <w:numId w:val="48"/>
+        </w:numPr>
+        <w:ind w:left="-284"/>
+      </w:pPr>
+      <w:r>
+        <w:t xml:space="preserve">A thread calls the </w:t>
+      </w:r>
+      <w:r>
+        <w:rPr>
+          <w:rStyle w:val="code-snippetChar"/>
+        </w:rPr>
+        <w:t>exchange</w:t>
+      </w:r>
+      <w:r>
+        <w:rPr>
+          <w:rStyle w:val="code-snippetChar"/>
+        </w:rPr>
+        <w:t>()</w:t>
+      </w:r>
+      <w:r>
+        <w:t xml:space="preserve"> method on an Exchanger object and passes a value to it</w:t>
+      </w:r>
+    </w:p>
+    <w:p>
+      <w:pPr>
+        <w:pStyle w:val="ListParagraph"/>
+        <w:numPr>
+          <w:ilvl w:val="0"/>
+          <w:numId w:val="48"/>
+        </w:numPr>
+        <w:ind w:left="-284"/>
+      </w:pPr>
+      <w:r>
+        <w:t xml:space="preserve">This thread </w:t>
+      </w:r>
+      <w:r>
+        <w:rPr>
+          <w:b/>
+          <w:bCs/>
+        </w:rPr>
+        <w:t xml:space="preserve">waits </w:t>
+      </w:r>
+      <w:r>
+        <w:t xml:space="preserve">for another thread to call </w:t>
+      </w:r>
+      <w:r>
+        <w:t xml:space="preserve">the </w:t>
+      </w:r>
+      <w:r>
+        <w:rPr>
+          <w:rStyle w:val="code-snippetChar"/>
+        </w:rPr>
+        <w:t>exchange</w:t>
+      </w:r>
+      <w:r>
+        <w:rPr>
+          <w:rStyle w:val="code-snippetChar"/>
+        </w:rPr>
+        <w:t>()</w:t>
+      </w:r>
+      <w:r>
+        <w:t xml:space="preserve"> method</w:t>
+      </w:r>
+      <w:r>
+        <w:t xml:space="preserve"> on the same Exchanger </w:t>
+      </w:r>
+      <w:r>
+        <w:t>object unless it</w:t>
+      </w:r>
+      <w:r>
+        <w:t>( the current thread)</w:t>
+      </w:r>
+      <w:r>
+        <w:t xml:space="preserve"> gets interrupted</w:t>
+      </w:r>
+    </w:p>
+    <w:p>
+      <w:pPr>
+        <w:pStyle w:val="ListParagraph"/>
+        <w:numPr>
+          <w:ilvl w:val="0"/>
+          <w:numId w:val="48"/>
+        </w:numPr>
+        <w:ind w:left="-284"/>
+      </w:pPr>
+      <w:r>
+        <w:t xml:space="preserve">When the second thread calls </w:t>
+      </w:r>
+      <w:r>
+        <w:t xml:space="preserve">the </w:t>
+      </w:r>
+      <w:r>
+        <w:rPr>
+          <w:rStyle w:val="code-snippetChar"/>
+        </w:rPr>
+        <w:t>exchange</w:t>
+      </w:r>
+      <w:r>
+        <w:rPr>
+          <w:rStyle w:val="code-snippetChar"/>
+        </w:rPr>
+        <w:t>()</w:t>
+      </w:r>
+      <w:r>
+        <w:t xml:space="preserve"> method</w:t>
+      </w:r>
+      <w:r>
+        <w:t xml:space="preserve">, </w:t>
+      </w:r>
+      <w:r>
+        <w:t>the first thread</w:t>
+      </w:r>
+      <w:r>
+        <w:t xml:space="preserve"> then transfers the given object to it, receiving its object in return.</w:t>
+      </w:r>
+    </w:p>
+    <w:p>
+      <w:pPr>
+        <w:pStyle w:val="ListParagraph"/>
+        <w:numPr>
+          <w:ilvl w:val="0"/>
+          <w:numId w:val="48"/>
+        </w:numPr>
+        <w:ind w:left="-284"/>
+      </w:pPr>
+      <w:r>
+        <w:t>Two threads then continue execution</w:t>
+      </w:r>
+    </w:p>
+    <w:p>
+      <w:pPr>
+        <w:pStyle w:val="code-snippet"/>
+      </w:pPr>
+      <w:r>
+        <w:t>Exchanger&lt;</w:t>
+      </w:r>
+      <w:r>
+        <w:t>String</w:t>
+      </w:r>
+      <w:r>
+        <w:t>&gt; exchanger = new Exchanger&lt;&gt;();</w:t>
+      </w:r>
+    </w:p>
+    <w:p>
+      <w:pPr>
+        <w:pStyle w:val="code-snippet"/>
+      </w:pPr>
+      <w:r>
+        <w:t>Thread1 --------- &gt; exchanger.exchange(“x=2”)</w:t>
+      </w:r>
+    </w:p>
+    <w:p>
+      <w:pPr>
+        <w:pStyle w:val="code-snippet"/>
+      </w:pPr>
+      <w:r>
+        <w:t>Thread</w:t>
+      </w:r>
+      <w:r>
+        <w:t>2</w:t>
+      </w:r>
+      <w:r>
+        <w:t xml:space="preserve"> --------- &gt; exchanger.exchange(“</w:t>
+      </w:r>
+      <w:r>
+        <w:t>y</w:t>
+      </w:r>
+      <w:r>
+        <w:t>=2”)</w:t>
+      </w:r>
+    </w:p>
+    <w:p/>
+    <w:p>
+      <w:pPr>
+        <w:rPr>
+          <w:b/>
+          <w:bCs/>
+          <w:color w:val="FF0000"/>
+        </w:rPr>
+      </w:pPr>
+      <w:r>
+        <w:rPr>
+          <w:b/>
+          <w:bCs/>
+          <w:color w:val="FF0000"/>
+        </w:rPr>
+        <w:t>Question: why exchangers are a good option for implementing pipelines</w:t>
+      </w:r>
+      <w:r>
+        <w:rPr>
+          <w:b/>
+          <w:bCs/>
+          <w:color w:val="FF0000"/>
+        </w:rPr>
+        <w:t>.</w:t>
+      </w:r>
+    </w:p>
+    <w:p>
+      <w:pPr>
         <w:pStyle w:val="Heading2"/>
       </w:pPr>
       <w:r>
+        <w:t>CyclicBarrier</w:t>
+      </w:r>
+    </w:p>
+    <w:p>
+      <w:r>
+        <w:t>A synchronization aid that allows a set of threads to all wait for each other to reach a common barrier point. CyclicBarriers are useful in programs involving a fixed sized party of threads that must occasionally wait for each other. The barrier is called cyclic because it can be re-used after the waiting threads are released.</w:t>
+      </w:r>
+    </w:p>
+    <w:p>
+      <w:r>
+        <w:t xml:space="preserve">A CyclicBarrier supports an optional Runnable command that is run once per barrier point, </w:t>
+      </w:r>
+      <w:r>
+        <w:rPr>
+          <w:b/>
+          <w:bCs/>
+        </w:rPr>
+        <w:t>after the last thread in the party arrives</w:t>
+      </w:r>
+      <w:r>
+        <w:t xml:space="preserve">, but </w:t>
+      </w:r>
+      <w:r>
+        <w:rPr>
+          <w:b/>
+          <w:bCs/>
+        </w:rPr>
+        <w:t>before any threads are released</w:t>
+      </w:r>
+      <w:r>
+        <w:t>. This barrier action is useful for updating shared-state before any of the parties continue</w:t>
+      </w:r>
+      <w:r>
+        <w:t>.</w:t>
+      </w:r>
+    </w:p>
+    <w:p>
+      <w:pPr>
+        <w:rPr>
+          <w:shd w:val="clear" w:color="auto" w:fill="FFFFFF"/>
+        </w:rPr>
+      </w:pPr>
+      <w:r>
+        <w:rPr>
+          <w:shd w:val="clear" w:color="auto" w:fill="FFFFFF"/>
+        </w:rPr>
+        <w:t xml:space="preserve">It takes a single integer that denotes the number of threads that </w:t>
+      </w:r>
+      <w:r>
+        <w:rPr>
+          <w:b/>
+          <w:bCs/>
+          <w:shd w:val="clear" w:color="auto" w:fill="FFFFFF"/>
+        </w:rPr>
+        <w:t>need to call the </w:t>
+      </w:r>
+      <w:r>
+        <w:rPr>
+          <w:rStyle w:val="Emphasis"/>
+          <w:rFonts w:ascii="Raleway" w:hAnsi="Raleway"/>
+          <w:b/>
+          <w:bCs/>
+          <w:color w:val="000000"/>
+          <w:sz w:val="27"/>
+          <w:szCs w:val="27"/>
+          <w:shd w:val="clear" w:color="auto" w:fill="FFFFFF"/>
+        </w:rPr>
+        <w:t>await()</w:t>
+      </w:r>
+      <w:r>
+        <w:rPr>
+          <w:b/>
+          <w:bCs/>
+          <w:shd w:val="clear" w:color="auto" w:fill="FFFFFF"/>
+        </w:rPr>
+        <w:t> method</w:t>
+      </w:r>
+      <w:r>
+        <w:rPr>
+          <w:shd w:val="clear" w:color="auto" w:fill="FFFFFF"/>
+        </w:rPr>
+        <w:t xml:space="preserve"> on the barrier instance to signify reaching the common execution point</w:t>
+      </w:r>
+      <w:r>
+        <w:rPr>
+          <w:shd w:val="clear" w:color="auto" w:fill="FFFFFF"/>
+        </w:rPr>
+        <w:t>.</w:t>
+      </w:r>
+    </w:p>
+    <w:p>
+      <w:pPr>
+        <w:rPr>
+          <w:shd w:val="clear" w:color="auto" w:fill="FFFFFF"/>
+        </w:rPr>
+      </w:pPr>
+      <w:r>
+        <w:rPr>
+          <w:rStyle w:val="code-snippetChar"/>
+        </w:rPr>
+        <w:t>CyclicBarrier barrier = new CyclicBarrier(3)</w:t>
+      </w:r>
+      <w:r>
+        <w:rPr>
+          <w:shd w:val="clear" w:color="auto" w:fill="FFFFFF"/>
+        </w:rPr>
+        <w:t xml:space="preserve"> -&gt; it means 3 threads must </w:t>
+      </w:r>
+      <w:r>
+        <w:rPr>
+          <w:shd w:val="clear" w:color="auto" w:fill="FFFFFF"/>
+        </w:rPr>
+        <w:t xml:space="preserve">call the </w:t>
+      </w:r>
+      <w:r>
+        <w:rPr>
+          <w:shd w:val="clear" w:color="auto" w:fill="FFFFFF"/>
+        </w:rPr>
+        <w:t>wait so the barrier trips</w:t>
+      </w:r>
+      <w:r>
+        <w:rPr>
+          <w:shd w:val="clear" w:color="auto" w:fill="FFFFFF"/>
+        </w:rPr>
+        <w:t xml:space="preserve">. The fist two will wait </w:t>
+      </w:r>
+      <w:r>
+        <w:rPr>
+          <w:shd w:val="clear" w:color="auto" w:fill="FFFFFF"/>
+        </w:rPr>
+        <w:t>until</w:t>
+      </w:r>
+      <w:r>
+        <w:rPr>
+          <w:shd w:val="clear" w:color="auto" w:fill="FFFFFF"/>
+        </w:rPr>
+        <w:t xml:space="preserve"> the third one arrives</w:t>
+      </w:r>
+    </w:p>
+    <w:p>
+      <w:pPr>
+        <w:pStyle w:val="code-snippet"/>
+        <w:rPr>
+          <w:shd w:val="clear" w:color="auto" w:fill="FFFFFF"/>
+        </w:rPr>
+      </w:pPr>
+      <w:r>
+        <w:rPr>
+          <w:shd w:val="clear" w:color="auto" w:fill="FFFFFF"/>
+        </w:rPr>
+        <w:t xml:space="preserve">barrier.wait() </w:t>
+      </w:r>
+    </w:p>
+    <w:p>
+      <w:pPr>
+        <w:pStyle w:val="code-snippet"/>
+        <w:rPr>
+          <w:shd w:val="clear" w:color="auto" w:fill="FFFFFF"/>
+        </w:rPr>
+      </w:pPr>
+      <w:r>
+        <w:rPr>
+          <w:shd w:val="clear" w:color="auto" w:fill="FFFFFF"/>
+        </w:rPr>
+        <w:t>barrier.wait()</w:t>
+      </w:r>
+    </w:p>
+    <w:p>
+      <w:pPr>
+        <w:pStyle w:val="code-snippet"/>
+        <w:rPr>
+          <w:shd w:val="clear" w:color="auto" w:fill="FFFFFF"/>
+        </w:rPr>
+      </w:pPr>
+      <w:r>
+        <w:rPr>
+          <w:shd w:val="clear" w:color="auto" w:fill="FFFFFF"/>
+        </w:rPr>
+        <w:lastRenderedPageBreak/>
+        <w:t>barrier.wait()</w:t>
+      </w:r>
+    </w:p>
+    <w:p>
+      <w:r>
+        <w:t xml:space="preserve">then </w:t>
+      </w:r>
+      <w:r>
+        <w:t>all the threads are released</w:t>
+      </w:r>
+    </w:p>
+    <w:p>
+      <w:r>
+        <w:t>Some Points that I’m not so sure about:</w:t>
+      </w:r>
+    </w:p>
+    <w:p>
+      <w:pPr>
+        <w:pStyle w:val="ListParagraph"/>
+        <w:numPr>
+          <w:ilvl w:val="0"/>
+          <w:numId w:val="49"/>
+        </w:numPr>
+      </w:pPr>
+      <w:r>
+        <w:t>I think by reusability they mean</w:t>
+      </w:r>
+      <w:r>
+        <w:t xml:space="preserve"> after all the waiting threads has been released or the barrier has broken, the barrier resets automatically but it could also mean</w:t>
+      </w:r>
+      <w:r>
+        <w:t xml:space="preserve"> the presence of a reset method that resets the barrier to the initial state and all the waiting threads will throw a </w:t>
+      </w:r>
+      <w:r>
+        <w:rPr>
+          <w:rStyle w:val="code-snippetChar"/>
+          <w:i/>
+          <w:iCs/>
+        </w:rPr>
+        <w:t>BrokenBarrierException</w:t>
+      </w:r>
+      <w:r>
+        <w:t xml:space="preserve">. But Javadoc says </w:t>
+      </w:r>
+      <w:r>
+        <w:t>y</w:t>
+      </w:r>
+      <w:r>
+        <w:t>ou should not use reset method for other than breaking the barrier. I don’t now</w:t>
+      </w:r>
+    </w:p>
+    <w:p>
+      <w:pPr>
+        <w:pStyle w:val="ListParagraph"/>
+        <w:numPr>
+          <w:ilvl w:val="0"/>
+          <w:numId w:val="49"/>
+        </w:numPr>
+      </w:pPr>
+      <w:r>
+        <w:t>I’m like 90% sure about this one tho</w:t>
+      </w:r>
+      <w:r>
+        <w:t>ugh</w:t>
+      </w:r>
+      <w:r>
+        <w:t>: the last thread that enters th</w:t>
+      </w:r>
+      <w:r>
+        <w:t>e</w:t>
+      </w:r>
+      <w:r>
+        <w:t xml:space="preserve"> barrier point will execute the Runnable command and then all the threads are released</w:t>
+      </w:r>
+    </w:p>
+    <w:p>
+      <w:pPr>
+        <w:pStyle w:val="Heading2"/>
+      </w:pPr>
+      <w:r>
         <w:t>Phaser</w:t>
+      </w:r>
+    </w:p>
+    <w:p>
+      <w:r>
+        <w:t>We don’t go deep on this one. Just be aware that this is similar to what Cyclic Barriers and Count Down Latches do with more flexib</w:t>
+      </w:r>
+      <w:r>
+        <w:t>ility</w:t>
+      </w:r>
+    </w:p>
+    <w:p>
+      <w:pPr>
+        <w:pStyle w:val="Heading2"/>
+      </w:pPr>
+      <w:r>
+        <w:t>SynchronousQueue</w:t>
+      </w:r>
+    </w:p>
+    <w:p>
+      <w:r>
+        <w:t>Read about it later on…..</w:t>
+      </w:r>
+    </w:p>
+    <w:p/>
+    <w:p>
+      <w:pPr>
+        <w:rPr>
+          <w:color w:val="FF0000"/>
+        </w:rPr>
+      </w:pPr>
+      <w:r>
+        <w:rPr>
+          <w:color w:val="FF0000"/>
+        </w:rPr>
+        <w:t>…………..Implement two examples before 00:00’:00” and proceed</w:t>
       </w:r>
     </w:p>
     <w:p>
@@ -1836,9 +2403,9 @@
       <w:lvlJc w:val="left"/>
       <w:pPr>
         <w:tabs>
-          <w:tab w:val="num" w:pos="1800"/>
+          <w:tab w:val="num" w:pos="1440"/>
         </w:tabs>
-        <w:ind w:left="1800" w:hanging="360"/>
+        <w:ind w:left="1440" w:hanging="360"/>
       </w:pPr>
     </w:lvl>
   </w:abstractNum>
@@ -5364,6 +5931,92 @@
     </w:lvl>
   </w:abstractNum>
   <w:abstractNum w:abstractNumId="39" w15:restartNumberingAfterBreak="0">
+    <w:nsid w:val="5DF84CE6"/>
+    <w:multiLevelType w:val="hybridMultilevel"/>
+    <w:tmpl w:val="BDC4B734"/>
+    <w:lvl w:ilvl="0" w:tplc="0409000F">
+      <w:start w:val="1"/>
+      <w:numFmt w:val="decimal"/>
+      <w:lvlText w:val="%1."/>
+      <w:lvlJc w:val="left"/>
+      <w:pPr>
+        <w:ind w:left="720" w:hanging="360"/>
+      </w:pPr>
+    </w:lvl>
+    <w:lvl w:ilvl="1" w:tplc="04090019" w:tentative="1">
+      <w:start w:val="1"/>
+      <w:numFmt w:val="lowerLetter"/>
+      <w:lvlText w:val="%2."/>
+      <w:lvlJc w:val="left"/>
+      <w:pPr>
+        <w:ind w:left="1440" w:hanging="360"/>
+      </w:pPr>
+    </w:lvl>
+    <w:lvl w:ilvl="2" w:tplc="0409001B" w:tentative="1">
+      <w:start w:val="1"/>
+      <w:numFmt w:val="lowerRoman"/>
+      <w:lvlText w:val="%3."/>
+      <w:lvlJc w:val="right"/>
+      <w:pPr>
+        <w:ind w:left="2160" w:hanging="180"/>
+      </w:pPr>
+    </w:lvl>
+    <w:lvl w:ilvl="3" w:tplc="0409000F" w:tentative="1">
+      <w:start w:val="1"/>
+      <w:numFmt w:val="decimal"/>
+      <w:lvlText w:val="%4."/>
+      <w:lvlJc w:val="left"/>
+      <w:pPr>
+        <w:ind w:left="2880" w:hanging="360"/>
+      </w:pPr>
+    </w:lvl>
+    <w:lvl w:ilvl="4" w:tplc="04090019" w:tentative="1">
+      <w:start w:val="1"/>
+      <w:numFmt w:val="lowerLetter"/>
+      <w:lvlText w:val="%5."/>
+      <w:lvlJc w:val="left"/>
+      <w:pPr>
+        <w:ind w:left="3600" w:hanging="360"/>
+      </w:pPr>
+    </w:lvl>
+    <w:lvl w:ilvl="5" w:tplc="0409001B" w:tentative="1">
+      <w:start w:val="1"/>
+      <w:numFmt w:val="lowerRoman"/>
+      <w:lvlText w:val="%6."/>
+      <w:lvlJc w:val="right"/>
+      <w:pPr>
+        <w:ind w:left="4320" w:hanging="180"/>
+      </w:pPr>
+    </w:lvl>
+    <w:lvl w:ilvl="6" w:tplc="0409000F" w:tentative="1">
+      <w:start w:val="1"/>
+      <w:numFmt w:val="decimal"/>
+      <w:lvlText w:val="%7."/>
+      <w:lvlJc w:val="left"/>
+      <w:pPr>
+        <w:ind w:left="5040" w:hanging="360"/>
+      </w:pPr>
+    </w:lvl>
+    <w:lvl w:ilvl="7" w:tplc="04090019" w:tentative="1">
+      <w:start w:val="1"/>
+      <w:numFmt w:val="lowerLetter"/>
+      <w:lvlText w:val="%8."/>
+      <w:lvlJc w:val="left"/>
+      <w:pPr>
+        <w:ind w:left="5760" w:hanging="360"/>
+      </w:pPr>
+    </w:lvl>
+    <w:lvl w:ilvl="8" w:tplc="0409001B" w:tentative="1">
+      <w:start w:val="1"/>
+      <w:numFmt w:val="lowerRoman"/>
+      <w:lvlText w:val="%9."/>
+      <w:lvlJc w:val="right"/>
+      <w:pPr>
+        <w:ind w:left="6480" w:hanging="180"/>
+      </w:pPr>
+    </w:lvl>
+  </w:abstractNum>
+  <w:abstractNum w:abstractNumId="40" w15:restartNumberingAfterBreak="0">
     <w:nsid w:val="5FDE079B"/>
     <w:multiLevelType w:val="multilevel"/>
     <w:tmpl w:val="057E04A6"/>
@@ -5503,7 +6156,120 @@
       </w:rPr>
     </w:lvl>
   </w:abstractNum>
-  <w:abstractNum w:abstractNumId="40" w15:restartNumberingAfterBreak="0">
+  <w:abstractNum w:abstractNumId="41" w15:restartNumberingAfterBreak="0">
+    <w:nsid w:val="61485F26"/>
+    <w:multiLevelType w:val="hybridMultilevel"/>
+    <w:tmpl w:val="819A701A"/>
+    <w:lvl w:ilvl="0" w:tplc="04090001">
+      <w:start w:val="1"/>
+      <w:numFmt w:val="bullet"/>
+      <w:lvlText w:val=""/>
+      <w:lvlJc w:val="left"/>
+      <w:pPr>
+        <w:ind w:left="720" w:hanging="360"/>
+      </w:pPr>
+      <w:rPr>
+        <w:rFonts w:ascii="Symbol" w:hAnsi="Symbol" w:hint="default"/>
+      </w:rPr>
+    </w:lvl>
+    <w:lvl w:ilvl="1" w:tplc="04090003" w:tentative="1">
+      <w:start w:val="1"/>
+      <w:numFmt w:val="bullet"/>
+      <w:lvlText w:val="o"/>
+      <w:lvlJc w:val="left"/>
+      <w:pPr>
+        <w:ind w:left="1440" w:hanging="360"/>
+      </w:pPr>
+      <w:rPr>
+        <w:rFonts w:ascii="Courier New" w:hAnsi="Courier New" w:cs="Courier New" w:hint="default"/>
+      </w:rPr>
+    </w:lvl>
+    <w:lvl w:ilvl="2" w:tplc="04090005" w:tentative="1">
+      <w:start w:val="1"/>
+      <w:numFmt w:val="bullet"/>
+      <w:lvlText w:val=""/>
+      <w:lvlJc w:val="left"/>
+      <w:pPr>
+        <w:ind w:left="2160" w:hanging="360"/>
+      </w:pPr>
+      <w:rPr>
+        <w:rFonts w:ascii="Wingdings" w:hAnsi="Wingdings" w:hint="default"/>
+      </w:rPr>
+    </w:lvl>
+    <w:lvl w:ilvl="3" w:tplc="04090001" w:tentative="1">
+      <w:start w:val="1"/>
+      <w:numFmt w:val="bullet"/>
+      <w:lvlText w:val=""/>
+      <w:lvlJc w:val="left"/>
+      <w:pPr>
+        <w:ind w:left="2880" w:hanging="360"/>
+      </w:pPr>
+      <w:rPr>
+        <w:rFonts w:ascii="Symbol" w:hAnsi="Symbol" w:hint="default"/>
+      </w:rPr>
+    </w:lvl>
+    <w:lvl w:ilvl="4" w:tplc="04090003" w:tentative="1">
+      <w:start w:val="1"/>
+      <w:numFmt w:val="bullet"/>
+      <w:lvlText w:val="o"/>
+      <w:lvlJc w:val="left"/>
+      <w:pPr>
+        <w:ind w:left="3600" w:hanging="360"/>
+      </w:pPr>
+      <w:rPr>
+        <w:rFonts w:ascii="Courier New" w:hAnsi="Courier New" w:cs="Courier New" w:hint="default"/>
+      </w:rPr>
+    </w:lvl>
+    <w:lvl w:ilvl="5" w:tplc="04090005" w:tentative="1">
+      <w:start w:val="1"/>
+      <w:numFmt w:val="bullet"/>
+      <w:lvlText w:val=""/>
+      <w:lvlJc w:val="left"/>
+      <w:pPr>
+        <w:ind w:left="4320" w:hanging="360"/>
+      </w:pPr>
+      <w:rPr>
+        <w:rFonts w:ascii="Wingdings" w:hAnsi="Wingdings" w:hint="default"/>
+      </w:rPr>
+    </w:lvl>
+    <w:lvl w:ilvl="6" w:tplc="04090001" w:tentative="1">
+      <w:start w:val="1"/>
+      <w:numFmt w:val="bullet"/>
+      <w:lvlText w:val=""/>
+      <w:lvlJc w:val="left"/>
+      <w:pPr>
+        <w:ind w:left="5040" w:hanging="360"/>
+      </w:pPr>
+      <w:rPr>
+        <w:rFonts w:ascii="Symbol" w:hAnsi="Symbol" w:hint="default"/>
+      </w:rPr>
+    </w:lvl>
+    <w:lvl w:ilvl="7" w:tplc="04090003" w:tentative="1">
+      <w:start w:val="1"/>
+      <w:numFmt w:val="bullet"/>
+      <w:lvlText w:val="o"/>
+      <w:lvlJc w:val="left"/>
+      <w:pPr>
+        <w:ind w:left="5760" w:hanging="360"/>
+      </w:pPr>
+      <w:rPr>
+        <w:rFonts w:ascii="Courier New" w:hAnsi="Courier New" w:cs="Courier New" w:hint="default"/>
+      </w:rPr>
+    </w:lvl>
+    <w:lvl w:ilvl="8" w:tplc="04090005" w:tentative="1">
+      <w:start w:val="1"/>
+      <w:numFmt w:val="bullet"/>
+      <w:lvlText w:val=""/>
+      <w:lvlJc w:val="left"/>
+      <w:pPr>
+        <w:ind w:left="6480" w:hanging="360"/>
+      </w:pPr>
+      <w:rPr>
+        <w:rFonts w:ascii="Wingdings" w:hAnsi="Wingdings" w:hint="default"/>
+      </w:rPr>
+    </w:lvl>
+  </w:abstractNum>
+  <w:abstractNum w:abstractNumId="42" w15:restartNumberingAfterBreak="0">
     <w:nsid w:val="65745AF4"/>
     <w:multiLevelType w:val="multilevel"/>
     <w:tmpl w:val="2A464712"/>
@@ -5643,7 +6409,7 @@
       </w:rPr>
     </w:lvl>
   </w:abstractNum>
-  <w:abstractNum w:abstractNumId="41" w15:restartNumberingAfterBreak="0">
+  <w:abstractNum w:abstractNumId="43" w15:restartNumberingAfterBreak="0">
     <w:nsid w:val="6A8F2EF2"/>
     <w:multiLevelType w:val="hybridMultilevel"/>
     <w:tmpl w:val="9670F04A"/>
@@ -5756,7 +6522,7 @@
       </w:rPr>
     </w:lvl>
   </w:abstractNum>
-  <w:abstractNum w:abstractNumId="42" w15:restartNumberingAfterBreak="0">
+  <w:abstractNum w:abstractNumId="44" w15:restartNumberingAfterBreak="0">
     <w:nsid w:val="6EB974E4"/>
     <w:multiLevelType w:val="hybridMultilevel"/>
     <w:tmpl w:val="617C6F2C"/>
@@ -5869,7 +6635,7 @@
       </w:rPr>
     </w:lvl>
   </w:abstractNum>
-  <w:abstractNum w:abstractNumId="43" w15:restartNumberingAfterBreak="0">
+  <w:abstractNum w:abstractNumId="45" w15:restartNumberingAfterBreak="0">
     <w:nsid w:val="73554DEE"/>
     <w:multiLevelType w:val="hybridMultilevel"/>
     <w:tmpl w:val="E3B6833E"/>
@@ -5982,7 +6748,7 @@
       </w:rPr>
     </w:lvl>
   </w:abstractNum>
-  <w:abstractNum w:abstractNumId="44" w15:restartNumberingAfterBreak="0">
+  <w:abstractNum w:abstractNumId="46" w15:restartNumberingAfterBreak="0">
     <w:nsid w:val="73BC4502"/>
     <w:multiLevelType w:val="hybridMultilevel"/>
     <w:tmpl w:val="329E6890"/>
@@ -6095,7 +6861,7 @@
       </w:rPr>
     </w:lvl>
   </w:abstractNum>
-  <w:abstractNum w:abstractNumId="45" w15:restartNumberingAfterBreak="0">
+  <w:abstractNum w:abstractNumId="47" w15:restartNumberingAfterBreak="0">
     <w:nsid w:val="75547B04"/>
     <w:multiLevelType w:val="hybridMultilevel"/>
     <w:tmpl w:val="24F67174"/>
@@ -6208,10 +6974,123 @@
       </w:rPr>
     </w:lvl>
   </w:abstractNum>
-  <w:abstractNum w:abstractNumId="46" w15:restartNumberingAfterBreak="0">
+  <w:abstractNum w:abstractNumId="48" w15:restartNumberingAfterBreak="0">
     <w:nsid w:val="78CB4BDE"/>
     <w:multiLevelType w:val="hybridMultilevel"/>
     <w:tmpl w:val="A5401418"/>
+    <w:lvl w:ilvl="0" w:tplc="04090001">
+      <w:start w:val="1"/>
+      <w:numFmt w:val="bullet"/>
+      <w:lvlText w:val=""/>
+      <w:lvlJc w:val="left"/>
+      <w:pPr>
+        <w:ind w:left="720" w:hanging="360"/>
+      </w:pPr>
+      <w:rPr>
+        <w:rFonts w:ascii="Symbol" w:hAnsi="Symbol" w:hint="default"/>
+      </w:rPr>
+    </w:lvl>
+    <w:lvl w:ilvl="1" w:tplc="04090003" w:tentative="1">
+      <w:start w:val="1"/>
+      <w:numFmt w:val="bullet"/>
+      <w:lvlText w:val="o"/>
+      <w:lvlJc w:val="left"/>
+      <w:pPr>
+        <w:ind w:left="1440" w:hanging="360"/>
+      </w:pPr>
+      <w:rPr>
+        <w:rFonts w:ascii="Courier New" w:hAnsi="Courier New" w:cs="Courier New" w:hint="default"/>
+      </w:rPr>
+    </w:lvl>
+    <w:lvl w:ilvl="2" w:tplc="04090005" w:tentative="1">
+      <w:start w:val="1"/>
+      <w:numFmt w:val="bullet"/>
+      <w:lvlText w:val=""/>
+      <w:lvlJc w:val="left"/>
+      <w:pPr>
+        <w:ind w:left="2160" w:hanging="360"/>
+      </w:pPr>
+      <w:rPr>
+        <w:rFonts w:ascii="Wingdings" w:hAnsi="Wingdings" w:hint="default"/>
+      </w:rPr>
+    </w:lvl>
+    <w:lvl w:ilvl="3" w:tplc="04090001" w:tentative="1">
+      <w:start w:val="1"/>
+      <w:numFmt w:val="bullet"/>
+      <w:lvlText w:val=""/>
+      <w:lvlJc w:val="left"/>
+      <w:pPr>
+        <w:ind w:left="2880" w:hanging="360"/>
+      </w:pPr>
+      <w:rPr>
+        <w:rFonts w:ascii="Symbol" w:hAnsi="Symbol" w:hint="default"/>
+      </w:rPr>
+    </w:lvl>
+    <w:lvl w:ilvl="4" w:tplc="04090003" w:tentative="1">
+      <w:start w:val="1"/>
+      <w:numFmt w:val="bullet"/>
+      <w:lvlText w:val="o"/>
+      <w:lvlJc w:val="left"/>
+      <w:pPr>
+        <w:ind w:left="3600" w:hanging="360"/>
+      </w:pPr>
+      <w:rPr>
+        <w:rFonts w:ascii="Courier New" w:hAnsi="Courier New" w:cs="Courier New" w:hint="default"/>
+      </w:rPr>
+    </w:lvl>
+    <w:lvl w:ilvl="5" w:tplc="04090005" w:tentative="1">
+      <w:start w:val="1"/>
+      <w:numFmt w:val="bullet"/>
+      <w:lvlText w:val=""/>
+      <w:lvlJc w:val="left"/>
+      <w:pPr>
+        <w:ind w:left="4320" w:hanging="360"/>
+      </w:pPr>
+      <w:rPr>
+        <w:rFonts w:ascii="Wingdings" w:hAnsi="Wingdings" w:hint="default"/>
+      </w:rPr>
+    </w:lvl>
+    <w:lvl w:ilvl="6" w:tplc="04090001" w:tentative="1">
+      <w:start w:val="1"/>
+      <w:numFmt w:val="bullet"/>
+      <w:lvlText w:val=""/>
+      <w:lvlJc w:val="left"/>
+      <w:pPr>
+        <w:ind w:left="5040" w:hanging="360"/>
+      </w:pPr>
+      <w:rPr>
+        <w:rFonts w:ascii="Symbol" w:hAnsi="Symbol" w:hint="default"/>
+      </w:rPr>
+    </w:lvl>
+    <w:lvl w:ilvl="7" w:tplc="04090003" w:tentative="1">
+      <w:start w:val="1"/>
+      <w:numFmt w:val="bullet"/>
+      <w:lvlText w:val="o"/>
+      <w:lvlJc w:val="left"/>
+      <w:pPr>
+        <w:ind w:left="5760" w:hanging="360"/>
+      </w:pPr>
+      <w:rPr>
+        <w:rFonts w:ascii="Courier New" w:hAnsi="Courier New" w:cs="Courier New" w:hint="default"/>
+      </w:rPr>
+    </w:lvl>
+    <w:lvl w:ilvl="8" w:tplc="04090005" w:tentative="1">
+      <w:start w:val="1"/>
+      <w:numFmt w:val="bullet"/>
+      <w:lvlText w:val=""/>
+      <w:lvlJc w:val="left"/>
+      <w:pPr>
+        <w:ind w:left="6480" w:hanging="360"/>
+      </w:pPr>
+      <w:rPr>
+        <w:rFonts w:ascii="Wingdings" w:hAnsi="Wingdings" w:hint="default"/>
+      </w:rPr>
+    </w:lvl>
+  </w:abstractNum>
+  <w:abstractNum w:abstractNumId="49" w15:restartNumberingAfterBreak="0">
+    <w:nsid w:val="7977231A"/>
+    <w:multiLevelType w:val="hybridMultilevel"/>
+    <w:tmpl w:val="8530E96C"/>
     <w:lvl w:ilvl="0" w:tplc="04090001">
       <w:start w:val="1"/>
       <w:numFmt w:val="bullet"/>
@@ -6373,13 +7252,13 @@
     <w:abstractNumId w:val="23"/>
   </w:num>
   <w:num w:numId="18">
-    <w:abstractNumId w:val="43"/>
+    <w:abstractNumId w:val="45"/>
   </w:num>
   <w:num w:numId="19">
-    <w:abstractNumId w:val="44"/>
+    <w:abstractNumId w:val="46"/>
   </w:num>
   <w:num w:numId="20">
-    <w:abstractNumId w:val="46"/>
+    <w:abstractNumId w:val="48"/>
   </w:num>
   <w:num w:numId="21">
     <w:abstractNumId w:val="12"/>
@@ -6415,7 +7294,7 @@
     <w:abstractNumId w:val="28"/>
   </w:num>
   <w:num w:numId="32">
-    <w:abstractNumId w:val="42"/>
+    <w:abstractNumId w:val="44"/>
   </w:num>
   <w:num w:numId="33">
     <w:abstractNumId w:val="38"/>
@@ -6424,7 +7303,7 @@
     <w:abstractNumId w:val="22"/>
   </w:num>
   <w:num w:numId="35">
-    <w:abstractNumId w:val="39"/>
+    <w:abstractNumId w:val="40"/>
   </w:num>
   <w:num w:numId="36">
     <w:abstractNumId w:val="35"/>
@@ -6436,7 +7315,7 @@
     <w:abstractNumId w:val="9"/>
   </w:num>
   <w:num w:numId="39">
-    <w:abstractNumId w:val="41"/>
+    <w:abstractNumId w:val="43"/>
   </w:num>
   <w:num w:numId="40">
     <w:abstractNumId w:val="13"/>
@@ -6445,10 +7324,10 @@
     <w:abstractNumId w:val="17"/>
   </w:num>
   <w:num w:numId="42">
-    <w:abstractNumId w:val="40"/>
+    <w:abstractNumId w:val="42"/>
   </w:num>
   <w:num w:numId="43">
-    <w:abstractNumId w:val="45"/>
+    <w:abstractNumId w:val="47"/>
   </w:num>
   <w:num w:numId="44">
     <w:abstractNumId w:val="27"/>
@@ -6461,6 +7340,15 @@
   </w:num>
   <w:num w:numId="47">
     <w:abstractNumId w:val="15"/>
+  </w:num>
+  <w:num w:numId="48">
+    <w:abstractNumId w:val="39"/>
+  </w:num>
+  <w:num w:numId="49">
+    <w:abstractNumId w:val="41"/>
+  </w:num>
+  <w:num w:numId="50">
+    <w:abstractNumId w:val="49"/>
   </w:num>
 </w:numbering>
 </file>

</xml_diff>